<commit_message>
ex06 - documentation main part is done - bonus point is missing
</commit_message>
<xml_diff>
--- a/ex06/ex06_Hinterseer.docx
+++ b/ex06/ex06_Hinterseer.docx
@@ -45,6 +45,25 @@
           <w:lang w:val="en-GB"/>
         </w:rPr>
       </w:pPr>
+      <w:r>
+        <w:rPr>
+          <w:lang w:val="en-GB"/>
+        </w:rPr>
+        <w:t xml:space="preserve">The code for this part can be found in the attached file </w:t>
+      </w:r>
+      <w:r>
+        <w:rPr>
+          <w:b/>
+          <w:lang w:val="en-GB"/>
+        </w:rPr>
+        <w:t>ex06_1.cpp</w:t>
+      </w:r>
+      <w:r>
+        <w:rPr>
+          <w:lang w:val="en-GB"/>
+        </w:rPr>
+        <w:t xml:space="preserve">. </w:t>
+      </w:r>
     </w:p>
     <w:p>
       <w:pPr>
@@ -252,7 +271,7 @@
         <w:rPr>
           <w:lang w:val="en-GB" w:eastAsia="de-AT"/>
         </w:rPr>
-        <w:t xml:space="preserve">all but the last sections </w:t>
+        <w:t xml:space="preserve">all but the last section </w:t>
       </w:r>
       <w:r>
         <w:rPr>
@@ -320,11 +339,15 @@
         <w:fldChar w:fldCharType="separate"/>
       </w:r>
       <w:r>
+        <w:rPr>
+          <w:lang w:val="en-GB"/>
+        </w:rPr>
         <w:t xml:space="preserve">Figure </w:t>
       </w:r>
       <w:r>
         <w:rPr>
           <w:noProof/>
+          <w:lang w:val="en-GB"/>
         </w:rPr>
         <w:t>1</w:t>
       </w:r>
@@ -405,27 +428,42 @@
       </w:pPr>
       <w:bookmarkStart w:id="0" w:name="_Ref89012457"/>
       <w:r>
+        <w:rPr>
+          <w:lang w:val="en-GB"/>
+        </w:rPr>
         <w:t xml:space="preserve">Figure </w:t>
       </w:r>
-      <w:fldSimple w:instr=" SEQ Figure \* ARABIC ">
-        <w:r>
-          <w:rPr>
-            <w:noProof/>
-          </w:rPr>
-          <w:t>1</w:t>
-        </w:r>
-      </w:fldSimple>
+      <w:r>
+        <w:fldChar w:fldCharType="begin"/>
+      </w:r>
+      <w:r>
+        <w:rPr>
+          <w:lang w:val="en-GB"/>
+        </w:rPr>
+        <w:instrText xml:space="preserve"> SEQ Figure \* ARABIC </w:instrText>
+      </w:r>
+      <w:r>
+        <w:fldChar w:fldCharType="separate"/>
+      </w:r>
+      <w:r>
+        <w:rPr>
+          <w:noProof/>
+          <w:lang w:val="en-GB"/>
+        </w:rPr>
+        <w:t>1</w:t>
+      </w:r>
+      <w:r>
+        <w:rPr>
+          <w:noProof/>
+        </w:rPr>
+        <w:fldChar w:fldCharType="end"/>
+      </w:r>
       <w:bookmarkEnd w:id="0"/>
       <w:r>
-        <w:t xml:space="preserve"> – </w:t>
-      </w:r>
-      <w:proofErr w:type="spellStart"/>
-      <w:r>
-        <w:t>kernel</w:t>
-      </w:r>
-      <w:proofErr w:type="spellEnd"/>
-      <w:r>
-        <w:t xml:space="preserve"> 1</w:t>
+        <w:rPr>
+          <w:lang w:val="en-GB"/>
+        </w:rPr>
+        <w:t xml:space="preserve"> – kernel 1</w:t>
       </w:r>
     </w:p>
     <w:p>
@@ -578,12 +616,18 @@
         </w:rPr>
       </w:pPr>
       <w:r>
+        <w:rPr>
+          <w:lang w:val="en-GB"/>
+        </w:rPr>
         <w:t xml:space="preserve">Figure </w:t>
       </w:r>
       <w:r>
         <w:fldChar w:fldCharType="begin"/>
       </w:r>
       <w:r>
+        <w:rPr>
+          <w:lang w:val="en-GB"/>
+        </w:rPr>
         <w:instrText xml:space="preserve"> SEQ Figure \* ARABIC </w:instrText>
       </w:r>
       <w:r>
@@ -592,6 +636,7 @@
       <w:r>
         <w:rPr>
           <w:noProof/>
+          <w:lang w:val="en-GB"/>
         </w:rPr>
         <w:t>2</w:t>
       </w:r>
@@ -599,18 +644,10 @@
         <w:fldChar w:fldCharType="end"/>
       </w:r>
       <w:r>
-        <w:t xml:space="preserve"> – </w:t>
-      </w:r>
-      <w:proofErr w:type="spellStart"/>
-      <w:r>
-        <w:t>kernel</w:t>
-      </w:r>
-      <w:proofErr w:type="spellEnd"/>
-      <w:r>
-        <w:t xml:space="preserve"> </w:t>
-      </w:r>
-      <w:r>
-        <w:t>2</w:t>
+        <w:rPr>
+          <w:lang w:val="en-GB"/>
+        </w:rPr>
+        <w:t xml:space="preserve"> – kernel 2</w:t>
       </w:r>
     </w:p>
     <w:p>
@@ -658,13 +695,7 @@
         <w:rPr>
           <w:lang w:val="en-GB" w:eastAsia="de-AT"/>
         </w:rPr>
-        <w:t xml:space="preserve"> </w:t>
-      </w:r>
-      <w:r>
-        <w:rPr>
-          <w:lang w:val="en-GB" w:eastAsia="de-AT"/>
-        </w:rPr>
-        <w:t>will</w:t>
+        <w:t xml:space="preserve"> will</w:t>
       </w:r>
       <w:r>
         <w:rPr>
@@ -769,10 +800,10 @@
           <w:noProof/>
         </w:rPr>
         <w:drawing>
-          <wp:inline distT="0" distB="0" distL="0" distR="0" wp14:anchorId="08E96C5E" wp14:editId="50169C23">
-            <wp:extent cx="4967104" cy="1370110"/>
+          <wp:inline distT="0" distB="0" distL="0" distR="0" wp14:anchorId="5B85E6E0" wp14:editId="6B0BAA88">
+            <wp:extent cx="5209906" cy="1455088"/>
             <wp:effectExtent l="0" t="0" r="0" b="0"/>
-            <wp:docPr id="7" name="Picture 7" descr="A picture containing line chart&#10;&#10;Description automatically generated"/>
+            <wp:docPr id="3" name="Picture 3" descr="A picture containing diagram&#10;&#10;Description automatically generated"/>
             <wp:cNvGraphicFramePr>
               <a:graphicFrameLocks xmlns:a="http://schemas.openxmlformats.org/drawingml/2006/main" noChangeAspect="1"/>
             </wp:cNvGraphicFramePr>
@@ -780,30 +811,23 @@
               <a:graphicData uri="http://schemas.openxmlformats.org/drawingml/2006/picture">
                 <pic:pic xmlns:pic="http://schemas.openxmlformats.org/drawingml/2006/picture">
                   <pic:nvPicPr>
-                    <pic:cNvPr id="7" name="Picture 7" descr="A picture containing line chart&#10;&#10;Description automatically generated"/>
+                    <pic:cNvPr id="3" name="Picture 3" descr="A picture containing diagram&#10;&#10;Description automatically generated"/>
                     <pic:cNvPicPr/>
                   </pic:nvPicPr>
-                  <pic:blipFill rotWithShape="1">
+                  <pic:blipFill>
                     <a:blip r:embed="rId11"/>
-                    <a:srcRect t="8497"/>
-                    <a:stretch/>
+                    <a:stretch>
+                      <a:fillRect/>
+                    </a:stretch>
                   </pic:blipFill>
-                  <pic:spPr bwMode="auto">
+                  <pic:spPr>
                     <a:xfrm>
                       <a:off x="0" y="0"/>
-                      <a:ext cx="4968000" cy="1370357"/>
+                      <a:ext cx="5219224" cy="1457691"/>
                     </a:xfrm>
                     <a:prstGeom prst="rect">
                       <a:avLst/>
                     </a:prstGeom>
-                    <a:ln>
-                      <a:noFill/>
-                    </a:ln>
-                    <a:extLst>
-                      <a:ext uri="{53640926-AAD7-44D8-BBD7-CCE9431645EC}">
-                        <a14:shadowObscured xmlns:a14="http://schemas.microsoft.com/office/drawing/2010/main"/>
-                      </a:ext>
-                    </a:extLst>
                   </pic:spPr>
                 </pic:pic>
               </a:graphicData>
@@ -820,12 +844,18 @@
         </w:rPr>
       </w:pPr>
       <w:r>
+        <w:rPr>
+          <w:lang w:val="en-GB"/>
+        </w:rPr>
         <w:t xml:space="preserve">Figure </w:t>
       </w:r>
       <w:r>
         <w:fldChar w:fldCharType="begin"/>
       </w:r>
       <w:r>
+        <w:rPr>
+          <w:lang w:val="en-GB"/>
+        </w:rPr>
         <w:instrText xml:space="preserve"> SEQ Figure \* ARABIC </w:instrText>
       </w:r>
       <w:r>
@@ -834,6 +864,7 @@
       <w:r>
         <w:rPr>
           <w:noProof/>
+          <w:lang w:val="en-GB"/>
         </w:rPr>
         <w:t>3</w:t>
       </w:r>
@@ -841,18 +872,10 @@
         <w:fldChar w:fldCharType="end"/>
       </w:r>
       <w:r>
-        <w:t xml:space="preserve"> – </w:t>
-      </w:r>
-      <w:proofErr w:type="spellStart"/>
-      <w:r>
-        <w:t>kernel</w:t>
-      </w:r>
-      <w:proofErr w:type="spellEnd"/>
-      <w:r>
-        <w:t xml:space="preserve"> </w:t>
-      </w:r>
-      <w:r>
-        <w:t>3</w:t>
+        <w:rPr>
+          <w:lang w:val="en-GB"/>
+        </w:rPr>
+        <w:t xml:space="preserve"> – kernel 3</w:t>
       </w:r>
     </w:p>
     <w:p>
@@ -949,10 +972,10 @@
           <w:noProof/>
         </w:rPr>
         <w:drawing>
-          <wp:inline distT="0" distB="0" distL="0" distR="0" wp14:anchorId="4E1B51DC" wp14:editId="406BD991">
-            <wp:extent cx="4662000" cy="1328400"/>
+          <wp:inline distT="0" distB="0" distL="0" distR="0" wp14:anchorId="2C7657A5" wp14:editId="58E2522C">
+            <wp:extent cx="4630413" cy="1566407"/>
             <wp:effectExtent l="0" t="0" r="0" b="0"/>
-            <wp:docPr id="4" name="Picture 4" descr="Timeline&#10;&#10;Description automatically generated with medium confidence"/>
+            <wp:docPr id="2" name="Picture 2" descr="Box and whisker chart&#10;&#10;Description automatically generated with medium confidence"/>
             <wp:cNvGraphicFramePr>
               <a:graphicFrameLocks xmlns:a="http://schemas.openxmlformats.org/drawingml/2006/main" noChangeAspect="1"/>
             </wp:cNvGraphicFramePr>
@@ -960,7 +983,7 @@
               <a:graphicData uri="http://schemas.openxmlformats.org/drawingml/2006/picture">
                 <pic:pic xmlns:pic="http://schemas.openxmlformats.org/drawingml/2006/picture">
                   <pic:nvPicPr>
-                    <pic:cNvPr id="4" name="Picture 4" descr="Timeline&#10;&#10;Description automatically generated with medium confidence"/>
+                    <pic:cNvPr id="2" name="Picture 2" descr="Box and whisker chart&#10;&#10;Description automatically generated with medium confidence"/>
                     <pic:cNvPicPr/>
                   </pic:nvPicPr>
                   <pic:blipFill>
@@ -972,7 +995,7 @@
                   <pic:spPr>
                     <a:xfrm>
                       <a:off x="0" y="0"/>
-                      <a:ext cx="4662000" cy="1328400"/>
+                      <a:ext cx="4641747" cy="1570241"/>
                     </a:xfrm>
                     <a:prstGeom prst="rect">
                       <a:avLst/>
@@ -1356,14 +1379,28 @@
         <w:rPr>
           <w:lang w:val="en-GB" w:eastAsia="de-AT"/>
         </w:rPr>
-        <w:t xml:space="preserve"> take into account, the sum of</w:t>
-      </w:r>
-      <w:r>
-        <w:rPr>
-          <w:lang w:val="en-GB" w:eastAsia="de-AT"/>
-        </w:rPr>
         <w:t xml:space="preserve"> </w:t>
       </w:r>
+      <w:proofErr w:type="gramStart"/>
+      <w:r>
+        <w:rPr>
+          <w:lang w:val="en-GB" w:eastAsia="de-AT"/>
+        </w:rPr>
+        <w:t>take into account</w:t>
+      </w:r>
+      <w:proofErr w:type="gramEnd"/>
+      <w:r>
+        <w:rPr>
+          <w:lang w:val="en-GB" w:eastAsia="de-AT"/>
+        </w:rPr>
+        <w:t>, the sum of</w:t>
+      </w:r>
+      <w:r>
+        <w:rPr>
+          <w:lang w:val="en-GB" w:eastAsia="de-AT"/>
+        </w:rPr>
+        <w:t xml:space="preserve"> </w:t>
+      </w:r>
       <w:r>
         <w:rPr>
           <w:lang w:val="en-GB" w:eastAsia="de-AT"/>
@@ -1428,7 +1465,21 @@
         <w:rPr>
           <w:lang w:val="en-GB" w:eastAsia="de-AT"/>
         </w:rPr>
-        <w:t xml:space="preserve">. In order to end up with an exclusive sum rather than an inclusive one, </w:t>
+        <w:t xml:space="preserve">. </w:t>
+      </w:r>
+      <w:proofErr w:type="gramStart"/>
+      <w:r>
+        <w:rPr>
+          <w:lang w:val="en-GB" w:eastAsia="de-AT"/>
+        </w:rPr>
+        <w:t>In order to</w:t>
+      </w:r>
+      <w:proofErr w:type="gramEnd"/>
+      <w:r>
+        <w:rPr>
+          <w:lang w:val="en-GB" w:eastAsia="de-AT"/>
+        </w:rPr>
+        <w:t xml:space="preserve"> end up with an exclusive sum rather than an inclusive one, </w:t>
       </w:r>
       <w:r>
         <w:rPr>
@@ -1442,11 +1493,19 @@
         </w:rPr>
         <w:t xml:space="preserve"> is padded with a single zero value and written to the output vector. </w:t>
       </w:r>
-      <w:r>
-        <w:rPr>
-          <w:lang w:val="en-GB" w:eastAsia="de-AT"/>
-        </w:rPr>
-        <w:t xml:space="preserve">Also the final value of </w:t>
+      <w:proofErr w:type="gramStart"/>
+      <w:r>
+        <w:rPr>
+          <w:lang w:val="en-GB" w:eastAsia="de-AT"/>
+        </w:rPr>
+        <w:t>Also</w:t>
+      </w:r>
+      <w:proofErr w:type="gramEnd"/>
+      <w:r>
+        <w:rPr>
+          <w:lang w:val="en-GB" w:eastAsia="de-AT"/>
+        </w:rPr>
+        <w:t xml:space="preserve"> the final value of </w:t>
       </w:r>
       <w:r>
         <w:rPr>
@@ -1693,56 +1752,31 @@
       <w:r>
         <w:t xml:space="preserve"> inclusive_scan1(</w:t>
       </w:r>
-      <w:proofErr w:type="spellStart"/>
       <w:r>
         <w:rPr>
           <w:b/>
           <w:bCs/>
         </w:rPr>
-        <w:t>const</w:t>
-      </w:r>
-      <w:proofErr w:type="spellEnd"/>
+        <w:t>const double</w:t>
+      </w:r>
+      <w:r>
+        <w:t xml:space="preserve"> *device_input, </w:t>
+      </w:r>
       <w:r>
         <w:rPr>
           <w:b/>
           <w:bCs/>
         </w:rPr>
-        <w:t xml:space="preserve"> double</w:t>
-      </w:r>
-      <w:r>
-        <w:t xml:space="preserve"> *</w:t>
-      </w:r>
-      <w:proofErr w:type="spellStart"/>
-      <w:r>
-        <w:t>device_input</w:t>
-      </w:r>
-      <w:proofErr w:type="spellEnd"/>
-      <w:r>
-        <w:t xml:space="preserve">, </w:t>
+        <w:t>double</w:t>
+      </w:r>
+      <w:r>
+        <w:t xml:space="preserve"> *device_output, </w:t>
       </w:r>
       <w:r>
         <w:rPr>
           <w:b/>
           <w:bCs/>
         </w:rPr>
-        <w:t>double</w:t>
-      </w:r>
-      <w:r>
-        <w:t xml:space="preserve"> *</w:t>
-      </w:r>
-      <w:proofErr w:type="spellStart"/>
-      <w:r>
-        <w:t>device_output</w:t>
-      </w:r>
-      <w:proofErr w:type="spellEnd"/>
-      <w:r>
-        <w:t xml:space="preserve">, </w:t>
-      </w:r>
-      <w:r>
-        <w:rPr>
-          <w:b/>
-          <w:bCs/>
-        </w:rPr>
         <w:t>int</w:t>
       </w:r>
       <w:r>
@@ -1904,7 +1938,21 @@
         <w:rPr>
           <w:lang w:val="en-GB" w:eastAsia="de-AT"/>
         </w:rPr>
-        <w:t xml:space="preserve"> in order to make the prefix sum exclusive. By omitting this shift, the kernel computes an inclusive prefix sum. </w:t>
+        <w:t xml:space="preserve"> </w:t>
+      </w:r>
+      <w:proofErr w:type="gramStart"/>
+      <w:r>
+        <w:rPr>
+          <w:lang w:val="en-GB" w:eastAsia="de-AT"/>
+        </w:rPr>
+        <w:t>in order to</w:t>
+      </w:r>
+      <w:proofErr w:type="gramEnd"/>
+      <w:r>
+        <w:rPr>
+          <w:lang w:val="en-GB" w:eastAsia="de-AT"/>
+        </w:rPr>
+        <w:t xml:space="preserve"> make the prefix sum exclusive. By omitting this shift, the kernel computes an inclusive prefix sum. </w:t>
       </w:r>
     </w:p>
     <w:p>
@@ -2086,6 +2134,7 @@
     </w:p>
     <w:p>
       <w:pPr>
+        <w:jc w:val="center"/>
         <w:rPr>
           <w:lang w:val="en-GB" w:eastAsia="de-AT"/>
         </w:rPr>
@@ -2095,10 +2144,10 @@
           <w:noProof/>
         </w:rPr>
         <w:drawing>
-          <wp:inline distT="0" distB="0" distL="0" distR="0" wp14:anchorId="78218E08" wp14:editId="4925B64D">
-            <wp:extent cx="5104800" cy="3142800"/>
+          <wp:inline distT="0" distB="0" distL="0" distR="0" wp14:anchorId="5A04710D" wp14:editId="655064B3">
+            <wp:extent cx="5104800" cy="3146400"/>
             <wp:effectExtent l="0" t="0" r="0" b="0"/>
-            <wp:docPr id="10" name="Picture 10" descr="Chart, line chart&#10;&#10;Description automatically generated"/>
+            <wp:docPr id="5" name="Picture 5" descr="Chart, line chart&#10;&#10;Description automatically generated"/>
             <wp:cNvGraphicFramePr>
               <a:graphicFrameLocks xmlns:a="http://schemas.openxmlformats.org/drawingml/2006/main" noChangeAspect="1"/>
             </wp:cNvGraphicFramePr>
@@ -2106,7 +2155,7 @@
               <a:graphicData uri="http://schemas.openxmlformats.org/drawingml/2006/picture">
                 <pic:pic xmlns:pic="http://schemas.openxmlformats.org/drawingml/2006/picture">
                   <pic:nvPicPr>
-                    <pic:cNvPr id="10" name="Picture 10" descr="Chart, line chart&#10;&#10;Description automatically generated"/>
+                    <pic:cNvPr id="5" name="Picture 5" descr="Chart, line chart&#10;&#10;Description automatically generated"/>
                     <pic:cNvPicPr/>
                   </pic:nvPicPr>
                   <pic:blipFill>
@@ -2118,7 +2167,7 @@
                   <pic:spPr>
                     <a:xfrm>
                       <a:off x="0" y="0"/>
-                      <a:ext cx="5104800" cy="3142800"/>
+                      <a:ext cx="5104800" cy="3146400"/>
                     </a:xfrm>
                     <a:prstGeom prst="rect">
                       <a:avLst/>
@@ -2183,14 +2232,2315 @@
     </w:p>
     <w:p>
       <w:pPr>
-        <w:rPr>
-          <w:lang w:val="en-GB" w:eastAsia="de-AT"/>
-        </w:rPr>
-      </w:pPr>
+        <w:spacing w:before="0" w:after="0" w:line="240" w:lineRule="auto"/>
+        <w:jc w:val="left"/>
+        <w:rPr>
+          <w:lang w:val="en-GB" w:eastAsia="de-AT"/>
+        </w:rPr>
+      </w:pPr>
+      <w:r>
+        <w:rPr>
+          <w:lang w:val="en-GB" w:eastAsia="de-AT"/>
+        </w:rPr>
+        <w:br w:type="page"/>
+      </w:r>
+    </w:p>
+    <w:p>
+      <w:pPr>
+        <w:rPr>
+          <w:lang w:val="en-GB" w:eastAsia="de-AT"/>
+        </w:rPr>
+      </w:pPr>
+    </w:p>
+    <w:p>
+      <w:pPr>
+        <w:pStyle w:val="Heading1"/>
+        <w:rPr>
+          <w:lang w:val="en-GB"/>
+        </w:rPr>
+      </w:pPr>
+      <w:r>
+        <w:rPr>
+          <w:lang w:val="en-GB"/>
+        </w:rPr>
+        <w:t>Finite Differences on the GPU</w:t>
+      </w:r>
+    </w:p>
+    <w:p>
+      <w:pPr>
+        <w:rPr>
+          <w:lang w:val="en-GB"/>
+        </w:rPr>
+      </w:pPr>
+      <w:r>
+        <w:rPr>
+          <w:lang w:val="en-GB"/>
+        </w:rPr>
+        <w:t xml:space="preserve">The code for this part can be found in the attached file </w:t>
+      </w:r>
+      <w:r>
+        <w:rPr>
+          <w:b/>
+          <w:lang w:val="en-GB"/>
+        </w:rPr>
+        <w:t>ex06_</w:t>
+      </w:r>
+      <w:r>
+        <w:rPr>
+          <w:b/>
+          <w:lang w:val="en-GB"/>
+        </w:rPr>
+        <w:t>2</w:t>
+      </w:r>
+      <w:r>
+        <w:rPr>
+          <w:b/>
+          <w:lang w:val="en-GB"/>
+        </w:rPr>
+        <w:t>.c</w:t>
+      </w:r>
+      <w:r>
+        <w:rPr>
+          <w:b/>
+          <w:lang w:val="en-GB"/>
+        </w:rPr>
+        <w:t>pp</w:t>
+      </w:r>
+      <w:r>
+        <w:rPr>
+          <w:lang w:val="en-GB"/>
+        </w:rPr>
+        <w:t xml:space="preserve">. </w:t>
+      </w:r>
+    </w:p>
+    <w:p>
+      <w:pPr>
+        <w:rPr>
+          <w:lang w:val="en-GB"/>
+        </w:rPr>
+      </w:pPr>
+      <w:r>
+        <w:rPr>
+          <w:lang w:val="en-GB"/>
+        </w:rPr>
+        <w:t>T</w:t>
+      </w:r>
+      <w:r>
+        <w:rPr>
+          <w:lang w:val="en-GB"/>
+        </w:rPr>
+        <w:t xml:space="preserve">he homogenous Poisson equation </w:t>
+      </w:r>
+      <m:oMath>
+        <m:r>
+          <m:rPr>
+            <m:sty m:val="p"/>
+          </m:rPr>
+          <w:rPr>
+            <w:rFonts w:ascii="Cambria Math" w:hAnsi="Cambria Math"/>
+            <w:lang w:val="en-GB"/>
+          </w:rPr>
+          <m:t>Δ</m:t>
+        </m:r>
+        <m:r>
+          <w:rPr>
+            <w:rFonts w:ascii="Cambria Math" w:hAnsi="Cambria Math"/>
+            <w:lang w:val="en-GB"/>
+          </w:rPr>
+          <m:t>u=0</m:t>
+        </m:r>
+      </m:oMath>
+      <w:r>
+        <w:rPr>
+          <w:lang w:val="en-GB"/>
+        </w:rPr>
+        <w:t xml:space="preserve"> is to be solved </w:t>
+      </w:r>
+      <w:r>
+        <w:rPr>
+          <w:lang w:val="en-GB"/>
+        </w:rPr>
+        <w:t xml:space="preserve">using the </w:t>
+      </w:r>
+      <w:r>
+        <w:rPr>
+          <w:lang w:val="en-GB"/>
+        </w:rPr>
+        <w:t>Finite</w:t>
+      </w:r>
+      <w:r>
+        <w:rPr>
+          <w:lang w:val="en-GB"/>
+        </w:rPr>
+        <w:t> </w:t>
+      </w:r>
+      <w:r>
+        <w:rPr>
+          <w:lang w:val="en-GB"/>
+        </w:rPr>
+        <w:t>Differences</w:t>
+      </w:r>
+      <w:r>
+        <w:rPr>
+          <w:lang w:val="en-GB"/>
+        </w:rPr>
+        <w:t xml:space="preserve"> method</w:t>
+      </w:r>
+      <w:r>
+        <w:rPr>
+          <w:lang w:val="en-GB"/>
+        </w:rPr>
+        <w:t xml:space="preserve">. </w:t>
+      </w:r>
+      <w:r>
+        <w:rPr>
+          <w:lang w:val="en-GB"/>
+        </w:rPr>
+        <w:t xml:space="preserve">For </w:t>
+      </w:r>
+      <w:r>
+        <w:rPr>
+          <w:lang w:val="en-GB"/>
+        </w:rPr>
+        <w:t xml:space="preserve">this, the domain is discretized in </w:t>
+      </w:r>
+      <w:r>
+        <w:rPr>
+          <w:lang w:val="en-GB"/>
+        </w:rPr>
+        <w:t xml:space="preserve">an </w:t>
+      </w:r>
+      <m:oMath>
+        <m:r>
+          <w:rPr>
+            <w:rFonts w:ascii="Cambria Math" w:hAnsi="Cambria Math"/>
+            <w:lang w:val="en-GB"/>
+          </w:rPr>
+          <m:t>N×M</m:t>
+        </m:r>
+      </m:oMath>
+      <w:r>
+        <w:rPr>
+          <w:lang w:val="en-GB"/>
+        </w:rPr>
+        <w:t xml:space="preserve"> grid</w:t>
+      </w:r>
+      <w:r>
+        <w:rPr>
+          <w:lang w:val="en-GB"/>
+        </w:rPr>
+        <w:t>.</w:t>
+      </w:r>
+      <w:r>
+        <w:rPr>
+          <w:lang w:val="en-GB"/>
+        </w:rPr>
+        <w:t xml:space="preserve"> </w:t>
+      </w:r>
+      <w:r>
+        <w:rPr>
+          <w:lang w:val="en-GB"/>
+        </w:rPr>
+        <w:t xml:space="preserve">This leads to </w:t>
+      </w:r>
+      <w:r>
+        <w:rPr>
+          <w:lang w:val="en-GB"/>
+        </w:rPr>
+        <w:t xml:space="preserve">a linear system of equations </w:t>
+      </w:r>
+      <m:oMath>
+        <m:r>
+          <w:rPr>
+            <w:rFonts w:ascii="Cambria Math" w:hAnsi="Cambria Math"/>
+            <w:lang w:val="en-GB"/>
+          </w:rPr>
+          <m:t>Ax=b</m:t>
+        </m:r>
+      </m:oMath>
+      <w:r>
+        <w:rPr>
+          <w:lang w:val="en-GB"/>
+        </w:rPr>
+        <w:t xml:space="preserve"> with a symmetric positive definite matrix </w:t>
+      </w:r>
+      <m:oMath>
+        <m:r>
+          <w:rPr>
+            <w:rFonts w:ascii="Cambria Math" w:hAnsi="Cambria Math"/>
+            <w:lang w:val="en-GB"/>
+          </w:rPr>
+          <m:t>A</m:t>
+        </m:r>
+      </m:oMath>
+      <w:r>
+        <w:rPr>
+          <w:lang w:val="en-GB"/>
+        </w:rPr>
+        <w:t xml:space="preserve">. This will be solved using the Conjugate Gradients method. </w:t>
+      </w:r>
+    </w:p>
+    <w:p>
+      <w:pPr>
+        <w:rPr>
+          <w:lang w:val="en-GB"/>
+        </w:rPr>
+      </w:pPr>
+      <w:r>
+        <w:rPr>
+          <w:lang w:val="en-GB"/>
+        </w:rPr>
+        <w:t xml:space="preserve">The matrix </w:t>
+      </w:r>
+      <m:oMath>
+        <m:r>
+          <w:rPr>
+            <w:rFonts w:ascii="Cambria Math" w:hAnsi="Cambria Math"/>
+            <w:lang w:val="en-GB"/>
+          </w:rPr>
+          <m:t>A</m:t>
+        </m:r>
+      </m:oMath>
+      <w:r>
+        <w:rPr>
+          <w:lang w:val="en-GB"/>
+        </w:rPr>
+        <w:t xml:space="preserve"> is of dimensions </w:t>
+      </w:r>
+      <m:oMath>
+        <m:r>
+          <w:rPr>
+            <w:rFonts w:ascii="Cambria Math" w:hAnsi="Cambria Math"/>
+            <w:lang w:val="en-GB"/>
+          </w:rPr>
+          <m:t>N⋅M×N⋅M</m:t>
+        </m:r>
+      </m:oMath>
+      <w:r>
+        <w:rPr>
+          <w:lang w:val="en-GB"/>
+        </w:rPr>
+        <w:t xml:space="preserve">. The row with index </w:t>
+      </w:r>
+      <m:oMath>
+        <m:d>
+          <m:dPr>
+            <m:ctrlPr>
+              <w:rPr>
+                <w:rFonts w:ascii="Cambria Math" w:hAnsi="Cambria Math"/>
+                <w:i/>
+                <w:lang w:val="en-GB"/>
+              </w:rPr>
+            </m:ctrlPr>
+          </m:dPr>
+          <m:e>
+            <m:r>
+              <w:rPr>
+                <w:rFonts w:ascii="Cambria Math" w:hAnsi="Cambria Math"/>
+                <w:lang w:val="en-GB"/>
+              </w:rPr>
+              <m:t>i⋅M+j</m:t>
+            </m:r>
+          </m:e>
+        </m:d>
+      </m:oMath>
+      <w:r>
+        <w:rPr>
+          <w:lang w:val="en-GB"/>
+        </w:rPr>
+        <w:t xml:space="preserve"> represents the equation for the element </w:t>
+      </w:r>
+      <m:oMath>
+        <m:r>
+          <w:rPr>
+            <w:rFonts w:ascii="Cambria Math" w:hAnsi="Cambria Math"/>
+            <w:lang w:val="en-GB"/>
+          </w:rPr>
+          <m:t>(i,j)</m:t>
+        </m:r>
+      </m:oMath>
+      <w:r>
+        <w:rPr>
+          <w:lang w:val="en-GB"/>
+        </w:rPr>
+        <w:t xml:space="preserve"> in the discretized domain. </w:t>
+      </w:r>
+      <w:r>
+        <w:rPr>
+          <w:lang w:val="en-GB"/>
+        </w:rPr>
+        <w:t xml:space="preserve">The matrix will be assembled in CSR format. </w:t>
+      </w:r>
+    </w:p>
+    <w:p>
+      <w:pPr>
+        <w:pStyle w:val="Heading2"/>
+        <w:rPr>
+          <w:lang w:val="en-GB"/>
+        </w:rPr>
+      </w:pPr>
+      <w:r>
+        <w:rPr>
+          <w:lang w:val="en-GB"/>
+        </w:rPr>
+        <w:t>System Assembly</w:t>
+      </w:r>
+    </w:p>
+    <w:p>
+      <w:pPr>
+        <w:rPr>
+          <w:lang w:val="en-GB" w:eastAsia="de-AT"/>
+        </w:rPr>
+      </w:pPr>
+      <w:r>
+        <w:rPr>
+          <w:lang w:val="en-GB" w:eastAsia="de-AT"/>
+        </w:rPr>
+        <w:t xml:space="preserve">This is done in the host function </w:t>
+      </w:r>
+      <w:r>
+        <w:rPr>
+          <w:rStyle w:val="CodeZchn"/>
+          <w:lang w:eastAsia="de-AT"/>
+        </w:rPr>
+        <w:t>my_generate_system</w:t>
+      </w:r>
+      <w:r>
+        <w:rPr>
+          <w:rStyle w:val="CodeZchn"/>
+        </w:rPr>
+        <w:t>()</w:t>
+      </w:r>
+      <w:r>
+        <w:rPr>
+          <w:lang w:val="en-GB" w:eastAsia="de-AT"/>
+        </w:rPr>
+        <w:t xml:space="preserve">. It will take the dimensions </w:t>
+      </w:r>
+      <m:oMath>
+        <m:r>
+          <w:rPr>
+            <w:rFonts w:ascii="Cambria Math" w:hAnsi="Cambria Math"/>
+            <w:lang w:val="en-GB" w:eastAsia="de-AT"/>
+          </w:rPr>
+          <m:t>N</m:t>
+        </m:r>
+      </m:oMath>
+      <w:r>
+        <w:rPr>
+          <w:lang w:val="en-GB" w:eastAsia="de-AT"/>
+        </w:rPr>
+        <w:t xml:space="preserve">, and </w:t>
+      </w:r>
+      <m:oMath>
+        <m:r>
+          <w:rPr>
+            <w:rFonts w:ascii="Cambria Math" w:hAnsi="Cambria Math"/>
+            <w:lang w:val="en-GB" w:eastAsia="de-AT"/>
+          </w:rPr>
+          <m:t>M</m:t>
+        </m:r>
+      </m:oMath>
+      <w:r>
+        <w:rPr>
+          <w:lang w:val="en-GB" w:eastAsia="de-AT"/>
+        </w:rPr>
+        <w:t xml:space="preserve"> as well as the three pointers to pre allocated arrays on the device for storing the CSR matrix</w:t>
+      </w:r>
+      <w:r>
+        <w:rPr>
+          <w:lang w:val="en-GB" w:eastAsia="de-AT"/>
+        </w:rPr>
+        <w:t>.</w:t>
+      </w:r>
+      <w:r>
+        <w:rPr>
+          <w:lang w:val="en-GB" w:eastAsia="de-AT"/>
+        </w:rPr>
+        <w:t xml:space="preserve"> </w:t>
+      </w:r>
+      <w:r>
+        <w:rPr>
+          <w:lang w:val="en-GB" w:eastAsia="de-AT"/>
+        </w:rPr>
+        <w:t>Below the steps for assembling the three arrays are listed. These steps are then described in the sections below.</w:t>
+      </w:r>
+    </w:p>
+    <w:p>
+      <w:pPr>
+        <w:pStyle w:val="ListParagraph"/>
+        <w:numPr>
+          <w:ilvl w:val="0"/>
+          <w:numId w:val="43"/>
+        </w:numPr>
+        <w:rPr>
+          <w:rStyle w:val="CodeZchn"/>
+          <w:lang w:eastAsia="de-AT"/>
+        </w:rPr>
+      </w:pPr>
+      <w:r>
+        <w:rPr>
+          <w:rStyle w:val="CodeZchn"/>
+          <w:lang w:eastAsia="de-AT"/>
+        </w:rPr>
+        <w:t>device_csr_rowoffsets</w:t>
+      </w:r>
+      <w:r>
+        <w:rPr>
+          <w:lang w:val="en-GB"/>
+        </w:rPr>
+        <w:t>:</w:t>
+      </w:r>
+      <w:r>
+        <w:rPr>
+          <w:rStyle w:val="CodeZchn"/>
+          <w:lang w:eastAsia="de-AT"/>
+        </w:rPr>
+        <w:t xml:space="preserve"> </w:t>
+      </w:r>
+      <w:r>
+        <w:rPr>
+          <w:lang w:val="en-GB"/>
+        </w:rPr>
+        <w:t>count nonzero entries, exclusive prefix sum, add final entry</w:t>
+      </w:r>
+      <w:r>
+        <w:rPr>
+          <w:lang w:val="en-GB"/>
+        </w:rPr>
+        <w:t>.</w:t>
+      </w:r>
+    </w:p>
+    <w:p>
+      <w:pPr>
+        <w:pStyle w:val="ListParagraph"/>
+        <w:numPr>
+          <w:ilvl w:val="0"/>
+          <w:numId w:val="43"/>
+        </w:numPr>
+        <w:rPr>
+          <w:lang w:val="en-GB" w:eastAsia="de-AT"/>
+        </w:rPr>
+      </w:pPr>
+      <w:r>
+        <w:rPr>
+          <w:rStyle w:val="CodeZchn"/>
+          <w:lang w:eastAsia="de-AT"/>
+        </w:rPr>
+        <w:t>device_csr_colindices</w:t>
+      </w:r>
+      <w:r>
+        <w:rPr>
+          <w:lang w:val="en-GB"/>
+        </w:rPr>
+        <w:t>:</w:t>
+      </w:r>
+      <w:r>
+        <w:rPr>
+          <w:rStyle w:val="CodeZchn"/>
+          <w:lang w:eastAsia="de-AT"/>
+        </w:rPr>
+        <w:t xml:space="preserve"> </w:t>
+      </w:r>
+      <w:r>
+        <w:rPr>
+          <w:lang w:val="en-GB"/>
+        </w:rPr>
+        <w:t xml:space="preserve">see kernel </w:t>
+      </w:r>
+      <w:r>
+        <w:rPr>
+          <w:rStyle w:val="CodeZchn"/>
+        </w:rPr>
+        <w:t>device_assembleA()</w:t>
+      </w:r>
+      <w:r>
+        <w:rPr>
+          <w:lang w:val="en-GB"/>
+        </w:rPr>
+        <w:t>.</w:t>
+      </w:r>
+    </w:p>
+    <w:p>
+      <w:pPr>
+        <w:pStyle w:val="ListParagraph"/>
+        <w:numPr>
+          <w:ilvl w:val="0"/>
+          <w:numId w:val="43"/>
+        </w:numPr>
+        <w:rPr>
+          <w:lang w:val="en-GB" w:eastAsia="de-AT"/>
+        </w:rPr>
+      </w:pPr>
+      <w:r>
+        <w:rPr>
+          <w:rStyle w:val="CodeZchn"/>
+          <w:lang w:eastAsia="de-AT"/>
+        </w:rPr>
+        <w:t>device_csr_values</w:t>
+      </w:r>
+      <w:r>
+        <w:rPr>
+          <w:lang w:val="en-GB"/>
+        </w:rPr>
+        <w:t>:</w:t>
+      </w:r>
+      <w:r>
+        <w:rPr>
+          <w:rStyle w:val="CodeZchn"/>
+          <w:lang w:eastAsia="de-AT"/>
+        </w:rPr>
+        <w:t xml:space="preserve"> </w:t>
+      </w:r>
+      <w:r>
+        <w:rPr>
+          <w:lang w:val="en-GB"/>
+        </w:rPr>
+        <w:t xml:space="preserve">see kernel </w:t>
+      </w:r>
+      <w:r>
+        <w:rPr>
+          <w:rStyle w:val="CodeZchn"/>
+        </w:rPr>
+        <w:t>device_assembleA()</w:t>
+      </w:r>
+    </w:p>
+    <w:p>
+      <w:pPr>
+        <w:rPr>
+          <w:lang w:val="en-GB" w:eastAsia="de-AT"/>
+        </w:rPr>
+      </w:pPr>
+    </w:p>
+    <w:p>
+      <w:pPr>
+        <w:pStyle w:val="berschriftformlos"/>
+        <w:rPr>
+          <w:lang w:val="en-GB"/>
+        </w:rPr>
+      </w:pPr>
+      <w:r>
+        <w:rPr>
+          <w:lang w:val="en-GB"/>
+        </w:rPr>
+        <w:t>Counting Nonzero Entries</w:t>
+      </w:r>
+    </w:p>
+    <w:p>
+      <w:pPr>
+        <w:rPr>
+          <w:lang w:val="en-GB"/>
+        </w:rPr>
+      </w:pPr>
+      <w:r>
+        <w:rPr>
+          <w:lang w:val="en-GB" w:eastAsia="de-AT"/>
+        </w:rPr>
+        <w:t xml:space="preserve">This is done in the kernel </w:t>
+      </w:r>
+      <w:r>
+        <w:rPr>
+          <w:lang w:val="en-GB" w:eastAsia="de-AT"/>
+        </w:rPr>
+        <w:t xml:space="preserve">void </w:t>
+      </w:r>
+      <w:r>
+        <w:rPr>
+          <w:rStyle w:val="CodeZchn"/>
+          <w:lang w:eastAsia="de-AT"/>
+        </w:rPr>
+        <w:t>device_num_nonzero_entries()</w:t>
+      </w:r>
+      <w:r>
+        <w:rPr>
+          <w:lang w:val="en-GB"/>
+        </w:rPr>
+        <w:t xml:space="preserve">. </w:t>
+      </w:r>
+    </w:p>
+    <w:p>
+      <w:pPr>
+        <w:rPr>
+          <w:lang w:val="en-GB"/>
+        </w:rPr>
+      </w:pPr>
+      <w:r>
+        <w:rPr>
+          <w:lang w:val="en-GB"/>
+        </w:rPr>
+        <w:t>Paral</w:t>
+      </w:r>
+      <w:r>
+        <w:rPr>
+          <w:lang w:val="en-GB"/>
+        </w:rPr>
+        <w:t xml:space="preserve">lelization: </w:t>
+      </w:r>
+      <w:r>
+        <w:rPr>
+          <w:lang w:val="en-GB"/>
+        </w:rPr>
+        <w:t xml:space="preserve">The rows </w:t>
+      </w:r>
+      <w:r>
+        <w:rPr>
+          <w:lang w:val="en-GB"/>
+        </w:rPr>
+        <w:t xml:space="preserve">of the </w:t>
+      </w:r>
+      <w:r>
+        <w:rPr>
+          <w:lang w:val="en-GB"/>
+        </w:rPr>
+        <w:t>matrix w</w:t>
+      </w:r>
+      <w:r>
+        <w:rPr>
+          <w:lang w:val="en-GB"/>
+        </w:rPr>
+        <w:t xml:space="preserve">ill be processed in parallel. </w:t>
+      </w:r>
+    </w:p>
+    <w:p>
+      <w:pPr>
+        <w:rPr>
+          <w:lang w:val="en-GB"/>
+        </w:rPr>
+      </w:pPr>
+      <w:proofErr w:type="gramStart"/>
+      <w:r>
+        <w:rPr>
+          <w:lang w:val="en-GB"/>
+        </w:rPr>
+        <w:t>In order to</w:t>
+      </w:r>
+      <w:proofErr w:type="gramEnd"/>
+      <w:r>
+        <w:rPr>
+          <w:lang w:val="en-GB"/>
+        </w:rPr>
+        <w:t xml:space="preserve"> determine the number of nonzero elements of the row with index </w:t>
+      </w:r>
+      <m:oMath>
+        <m:d>
+          <m:dPr>
+            <m:ctrlPr>
+              <w:rPr>
+                <w:rFonts w:ascii="Cambria Math" w:hAnsi="Cambria Math"/>
+                <w:i/>
+                <w:lang w:val="en-GB"/>
+              </w:rPr>
+            </m:ctrlPr>
+          </m:dPr>
+          <m:e>
+            <m:r>
+              <w:rPr>
+                <w:rFonts w:ascii="Cambria Math" w:hAnsi="Cambria Math"/>
+                <w:lang w:val="en-GB"/>
+              </w:rPr>
+              <m:t>i⋅M+j</m:t>
+            </m:r>
+          </m:e>
+        </m:d>
+      </m:oMath>
+      <w:r>
+        <w:rPr>
+          <w:lang w:val="en-GB"/>
+        </w:rPr>
+        <w:t xml:space="preserve"> the positions of grid point </w:t>
+      </w:r>
+      <m:oMath>
+        <m:r>
+          <w:rPr>
+            <w:rFonts w:ascii="Cambria Math" w:hAnsi="Cambria Math"/>
+            <w:lang w:val="en-GB"/>
+          </w:rPr>
+          <m:t>(i,j)</m:t>
+        </m:r>
+      </m:oMath>
+      <w:r>
+        <w:rPr>
+          <w:lang w:val="en-GB"/>
+        </w:rPr>
+        <w:t xml:space="preserve"> is analysed:</w:t>
+      </w:r>
+    </w:p>
+    <w:p>
+      <w:pPr>
+        <w:pStyle w:val="ListParagraph"/>
+        <w:numPr>
+          <w:ilvl w:val="0"/>
+          <w:numId w:val="42"/>
+        </w:numPr>
+        <w:rPr>
+          <w:lang w:val="en-GB"/>
+        </w:rPr>
+      </w:pPr>
+      <w:r>
+        <w:rPr>
+          <w:lang w:val="en-GB"/>
+        </w:rPr>
+        <w:t xml:space="preserve">if point </w:t>
+      </w:r>
+      <m:oMath>
+        <m:r>
+          <w:rPr>
+            <w:rFonts w:ascii="Cambria Math" w:hAnsi="Cambria Math"/>
+            <w:lang w:val="en-GB"/>
+          </w:rPr>
+          <m:t>(i,j)</m:t>
+        </m:r>
+      </m:oMath>
+      <w:r>
+        <w:rPr>
+          <w:lang w:val="en-GB"/>
+        </w:rPr>
+        <w:t xml:space="preserve"> is in a corner, the row has 3 nonzero entries. </w:t>
+      </w:r>
+    </w:p>
+    <w:p>
+      <w:pPr>
+        <w:pStyle w:val="ListParagraph"/>
+        <w:numPr>
+          <w:ilvl w:val="0"/>
+          <w:numId w:val="42"/>
+        </w:numPr>
+        <w:rPr>
+          <w:lang w:val="en-GB" w:eastAsia="de-AT"/>
+        </w:rPr>
+      </w:pPr>
+      <w:r>
+        <w:rPr>
+          <w:lang w:val="en-GB"/>
+        </w:rPr>
+        <w:t xml:space="preserve">if point </w:t>
+      </w:r>
+      <m:oMath>
+        <m:r>
+          <w:rPr>
+            <w:rFonts w:ascii="Cambria Math" w:hAnsi="Cambria Math"/>
+            <w:lang w:val="en-GB"/>
+          </w:rPr>
+          <m:t>(i,j)</m:t>
+        </m:r>
+      </m:oMath>
+      <w:r>
+        <w:rPr>
+          <w:lang w:val="en-GB"/>
+        </w:rPr>
+        <w:t xml:space="preserve"> is at an edge (but not in a corner), the row has 4 nonzero entries. </w:t>
+      </w:r>
+    </w:p>
+    <w:p>
+      <w:pPr>
+        <w:pStyle w:val="ListParagraph"/>
+        <w:numPr>
+          <w:ilvl w:val="0"/>
+          <w:numId w:val="42"/>
+        </w:numPr>
+        <w:rPr>
+          <w:lang w:val="en-GB" w:eastAsia="de-AT"/>
+        </w:rPr>
+      </w:pPr>
+      <w:r>
+        <w:rPr>
+          <w:lang w:val="en-GB"/>
+        </w:rPr>
+        <w:t xml:space="preserve">if point </w:t>
+      </w:r>
+      <m:oMath>
+        <m:r>
+          <w:rPr>
+            <w:rFonts w:ascii="Cambria Math" w:hAnsi="Cambria Math"/>
+            <w:lang w:val="en-GB"/>
+          </w:rPr>
+          <m:t>(i,j)</m:t>
+        </m:r>
+      </m:oMath>
+      <w:r>
+        <w:rPr>
+          <w:lang w:val="en-GB"/>
+        </w:rPr>
+        <w:t xml:space="preserve"> is an inner point, the row has 5 nonzero entries. </w:t>
+      </w:r>
+    </w:p>
+    <w:p>
+      <w:pPr>
+        <w:rPr>
+          <w:lang w:val="en-GB" w:eastAsia="de-AT"/>
+        </w:rPr>
+      </w:pPr>
+    </w:p>
+    <w:p>
+      <w:pPr>
+        <w:pStyle w:val="berschriftformlos"/>
+        <w:rPr>
+          <w:lang w:val="en-GB"/>
+        </w:rPr>
+      </w:pPr>
+      <w:r>
+        <w:rPr>
+          <w:lang w:val="en-GB"/>
+        </w:rPr>
+        <w:t>Exclusive Prefix Sum</w:t>
+      </w:r>
+    </w:p>
+    <w:p>
+      <w:pPr>
+        <w:rPr>
+          <w:lang w:val="en-GB" w:eastAsia="de-AT"/>
+        </w:rPr>
+      </w:pPr>
+      <w:r>
+        <w:rPr>
+          <w:lang w:val="en-GB" w:eastAsia="de-AT"/>
+        </w:rPr>
+        <w:t xml:space="preserve">The array holding the number of nonzero entries for each row is processed by the </w:t>
+      </w:r>
+      <w:r>
+        <w:rPr>
+          <w:lang w:val="en-GB" w:eastAsia="de-AT"/>
+        </w:rPr>
+        <w:t>exclusive scan program from Part 1.</w:t>
+      </w:r>
+    </w:p>
+    <w:p>
+      <w:pPr>
+        <w:pStyle w:val="berschriftformlos"/>
+        <w:rPr>
+          <w:lang w:val="en-GB"/>
+        </w:rPr>
+      </w:pPr>
+      <w:r>
+        <w:rPr>
+          <w:lang w:val="en-GB"/>
+        </w:rPr>
+        <w:t>Add final entry</w:t>
+      </w:r>
+    </w:p>
+    <w:p>
+      <w:pPr>
+        <w:rPr>
+          <w:lang w:val="en-GB" w:eastAsia="de-AT"/>
+        </w:rPr>
+      </w:pPr>
+      <w:r>
+        <w:rPr>
+          <w:lang w:val="en-GB" w:eastAsia="de-AT"/>
+        </w:rPr>
+        <w:t xml:space="preserve">In the beginning of the kernel </w:t>
+      </w:r>
+      <w:r>
+        <w:rPr>
+          <w:rStyle w:val="CodeZchn"/>
+        </w:rPr>
+        <w:t>device_assembleA()</w:t>
+      </w:r>
+      <w:r>
+        <w:rPr>
+          <w:lang w:val="en-GB"/>
+        </w:rPr>
+        <w:t xml:space="preserve">, the </w:t>
+      </w:r>
+      <w:r>
+        <w:rPr>
+          <w:lang w:val="en-GB"/>
+        </w:rPr>
+        <w:t xml:space="preserve">thread with index zero will write the last entry of the row offset vector. </w:t>
+      </w:r>
+    </w:p>
+    <w:p>
+      <w:pPr>
+        <w:pStyle w:val="berschriftformlos"/>
+        <w:rPr>
+          <w:lang w:val="en-GB"/>
+        </w:rPr>
+      </w:pPr>
+      <w:r>
+        <w:rPr>
+          <w:lang w:val="en-GB"/>
+        </w:rPr>
+        <w:lastRenderedPageBreak/>
+        <w:t>Assemble Matrix Kernel</w:t>
+      </w:r>
+    </w:p>
+    <w:p>
+      <w:pPr>
+        <w:rPr>
+          <w:lang w:val="en-GB"/>
+        </w:rPr>
+      </w:pPr>
+      <w:r>
+        <w:rPr>
+          <w:lang w:val="en-GB"/>
+        </w:rPr>
+        <w:t>Paral</w:t>
+      </w:r>
+      <w:r>
+        <w:rPr>
+          <w:lang w:val="en-GB"/>
+        </w:rPr>
+        <w:t xml:space="preserve">lelization: </w:t>
+      </w:r>
+      <w:r>
+        <w:rPr>
+          <w:lang w:val="en-GB"/>
+        </w:rPr>
+        <w:t xml:space="preserve">The rows </w:t>
+      </w:r>
+      <w:r>
+        <w:rPr>
+          <w:lang w:val="en-GB"/>
+        </w:rPr>
+        <w:t xml:space="preserve">of the </w:t>
+      </w:r>
+      <w:r>
+        <w:rPr>
+          <w:lang w:val="en-GB"/>
+        </w:rPr>
+        <w:t>matrix w</w:t>
+      </w:r>
+      <w:r>
+        <w:rPr>
+          <w:lang w:val="en-GB"/>
+        </w:rPr>
+        <w:t xml:space="preserve">ill be processed in parallel. </w:t>
+      </w:r>
+    </w:p>
+    <w:p>
+      <w:pPr>
+        <w:rPr>
+          <w:lang w:val="en-GB" w:eastAsia="de-AT"/>
+        </w:rPr>
+      </w:pPr>
+      <w:r>
+        <w:rPr>
+          <w:lang w:val="en-GB" w:eastAsia="de-AT"/>
+        </w:rPr>
+        <w:t xml:space="preserve">The kernel </w:t>
+      </w:r>
+      <w:r>
+        <w:rPr>
+          <w:rStyle w:val="CodeZchn"/>
+          <w:lang w:eastAsia="de-AT"/>
+        </w:rPr>
+        <w:t>device_assembleA</w:t>
+      </w:r>
+      <w:r>
+        <w:rPr>
+          <w:rStyle w:val="CodeZchn"/>
+        </w:rPr>
+        <w:t>()</w:t>
+      </w:r>
+      <w:r>
+        <w:rPr>
+          <w:lang w:val="en-GB" w:eastAsia="de-AT"/>
+        </w:rPr>
+        <w:t xml:space="preserve"> will go through the </w:t>
+      </w:r>
+      <m:oMath>
+        <m:r>
+          <w:rPr>
+            <w:rFonts w:ascii="Cambria Math" w:hAnsi="Cambria Math"/>
+            <w:lang w:val="en-GB" w:eastAsia="de-AT"/>
+          </w:rPr>
+          <m:t>N⋅M</m:t>
+        </m:r>
+      </m:oMath>
+      <w:r>
+        <w:rPr>
+          <w:lang w:val="en-GB" w:eastAsia="de-AT"/>
+        </w:rPr>
+        <w:t xml:space="preserve"> rows of the matrix</w:t>
+      </w:r>
+      <w:r>
+        <w:rPr>
+          <w:lang w:val="en-GB" w:eastAsia="de-AT"/>
+        </w:rPr>
+        <w:t>.</w:t>
+      </w:r>
+      <w:r>
+        <w:rPr>
+          <w:lang w:val="en-GB" w:eastAsia="de-AT"/>
+        </w:rPr>
+        <w:t xml:space="preserve"> </w:t>
+      </w:r>
+      <w:r>
+        <w:rPr>
+          <w:lang w:val="en-GB"/>
+        </w:rPr>
+        <w:t xml:space="preserve">the row with index </w:t>
+      </w:r>
+      <w:r>
+        <w:rPr>
+          <w:lang w:val="en-GB"/>
+        </w:rPr>
+        <w:br/>
+      </w:r>
+      <m:oMath>
+        <m:r>
+          <w:rPr>
+            <w:rFonts w:ascii="Cambria Math" w:hAnsi="Cambria Math"/>
+            <w:lang w:val="en-GB"/>
+          </w:rPr>
+          <m:t>r=</m:t>
+        </m:r>
+        <m:d>
+          <m:dPr>
+            <m:ctrlPr>
+              <w:rPr>
+                <w:rFonts w:ascii="Cambria Math" w:hAnsi="Cambria Math"/>
+                <w:i/>
+                <w:lang w:val="en-GB"/>
+              </w:rPr>
+            </m:ctrlPr>
+          </m:dPr>
+          <m:e>
+            <m:r>
+              <w:rPr>
+                <w:rFonts w:ascii="Cambria Math" w:hAnsi="Cambria Math"/>
+                <w:lang w:val="en-GB"/>
+              </w:rPr>
+              <m:t>i⋅M+j</m:t>
+            </m:r>
+          </m:e>
+        </m:d>
+      </m:oMath>
+      <w:r>
+        <w:rPr>
+          <w:lang w:val="en-GB"/>
+        </w:rPr>
+        <w:t xml:space="preserve">, it </w:t>
+      </w:r>
+      <w:r>
+        <w:rPr>
+          <w:lang w:val="en-GB" w:eastAsia="de-AT"/>
+        </w:rPr>
+        <w:t xml:space="preserve">will add entries to the </w:t>
+      </w:r>
+      <w:proofErr w:type="gramStart"/>
+      <w:r>
+        <w:rPr>
+          <w:lang w:val="en-GB" w:eastAsia="de-AT"/>
+        </w:rPr>
+        <w:t>arrays</w:t>
+      </w:r>
+      <w:proofErr w:type="gramEnd"/>
+      <w:r>
+        <w:rPr>
+          <w:lang w:val="en-GB" w:eastAsia="de-AT"/>
+        </w:rPr>
+        <w:t xml:space="preserve"> </w:t>
+      </w:r>
+      <w:r>
+        <w:rPr>
+          <w:rStyle w:val="CodeZchn"/>
+          <w:lang w:eastAsia="de-AT"/>
+        </w:rPr>
+        <w:t>device_csr_colindices</w:t>
+      </w:r>
+      <w:r>
+        <w:rPr>
+          <w:lang w:val="en-GB"/>
+        </w:rPr>
+        <w:t xml:space="preserve"> and </w:t>
+      </w:r>
+      <w:r>
+        <w:rPr>
+          <w:rStyle w:val="CodeZchn"/>
+          <w:lang w:eastAsia="de-AT"/>
+        </w:rPr>
+        <w:t>device_csr_values</w:t>
+      </w:r>
+      <w:r>
+        <w:rPr>
+          <w:lang w:val="en-GB"/>
+        </w:rPr>
+        <w:t xml:space="preserve"> in accordance to the </w:t>
+      </w:r>
+      <w:r>
+        <w:rPr>
+          <w:lang w:val="en-GB"/>
+        </w:rPr>
+        <w:t xml:space="preserve">position of the point </w:t>
+      </w:r>
+      <m:oMath>
+        <m:r>
+          <w:rPr>
+            <w:rFonts w:ascii="Cambria Math" w:hAnsi="Cambria Math"/>
+            <w:lang w:val="en-GB"/>
+          </w:rPr>
+          <m:t>(</m:t>
+        </m:r>
+        <m:r>
+          <w:rPr>
+            <w:rFonts w:ascii="Cambria Math" w:hAnsi="Cambria Math"/>
+          </w:rPr>
+          <m:t>i</m:t>
+        </m:r>
+        <m:r>
+          <w:rPr>
+            <w:rFonts w:ascii="Cambria Math" w:hAnsi="Cambria Math"/>
+            <w:lang w:val="en-GB"/>
+          </w:rPr>
+          <m:t>,</m:t>
+        </m:r>
+        <m:r>
+          <w:rPr>
+            <w:rFonts w:ascii="Cambria Math" w:hAnsi="Cambria Math"/>
+          </w:rPr>
+          <m:t>j</m:t>
+        </m:r>
+        <m:r>
+          <w:rPr>
+            <w:rFonts w:ascii="Cambria Math" w:hAnsi="Cambria Math"/>
+            <w:lang w:val="en-GB"/>
+          </w:rPr>
+          <m:t>)</m:t>
+        </m:r>
+      </m:oMath>
+      <w:r>
+        <w:rPr>
+          <w:lang w:val="en-GB"/>
+        </w:rPr>
+        <w:t xml:space="preserve"> in the discretized domain. </w:t>
+      </w:r>
+      <w:r>
+        <w:rPr>
+          <w:lang w:val="en-GB"/>
+        </w:rPr>
+        <w:t>This is done by performing the following steps in the order, that is noted here:</w:t>
+      </w:r>
+    </w:p>
+    <w:p>
+      <w:pPr>
+        <w:pStyle w:val="ListParagraph"/>
+        <w:numPr>
+          <w:ilvl w:val="0"/>
+          <w:numId w:val="42"/>
+        </w:numPr>
+        <w:rPr>
+          <w:lang w:val="en-GB"/>
+        </w:rPr>
+      </w:pPr>
+      <w:r>
+        <w:rPr>
+          <w:lang w:val="en-GB"/>
+        </w:rPr>
+        <w:t xml:space="preserve">if point </w:t>
+      </w:r>
+      <m:oMath>
+        <m:r>
+          <w:rPr>
+            <w:rFonts w:ascii="Cambria Math" w:hAnsi="Cambria Math"/>
+            <w:lang w:val="en-GB"/>
+          </w:rPr>
+          <m:t>(i,j)</m:t>
+        </m:r>
+      </m:oMath>
+      <w:r>
+        <w:rPr>
+          <w:lang w:val="en-GB"/>
+        </w:rPr>
+        <w:t xml:space="preserve"> is </w:t>
+      </w:r>
+      <w:r>
+        <w:rPr>
+          <w:lang w:val="en-GB"/>
+        </w:rPr>
+        <w:t xml:space="preserve">not on the southern border, account for a southern neighbour: </w:t>
+      </w:r>
+      <w:r>
+        <w:rPr>
+          <w:lang w:val="en-GB"/>
+        </w:rPr>
+        <w:br/>
+        <w:t xml:space="preserve">add </w:t>
+      </w:r>
+      <w:r>
+        <w:rPr>
+          <w:lang w:val="en-GB"/>
+        </w:rPr>
+        <w:t xml:space="preserve"> </w:t>
+      </w:r>
+      <m:oMath>
+        <m:r>
+          <w:rPr>
+            <w:rFonts w:ascii="Cambria Math" w:hAnsi="Cambria Math"/>
+            <w:lang w:val="en-GB"/>
+          </w:rPr>
+          <m:t>r</m:t>
+        </m:r>
+        <m:r>
+          <w:rPr>
+            <w:rFonts w:ascii="Cambria Math" w:hAnsi="Cambria Math"/>
+            <w:lang w:val="en-GB"/>
+          </w:rPr>
+          <m:t>-M</m:t>
+        </m:r>
+      </m:oMath>
+      <w:r>
+        <w:rPr>
+          <w:lang w:val="en-GB"/>
+        </w:rPr>
+        <w:t xml:space="preserve"> </w:t>
+      </w:r>
+      <w:r>
+        <w:rPr>
+          <w:lang w:val="en-GB"/>
+        </w:rPr>
+        <w:t xml:space="preserve">a </w:t>
+      </w:r>
+      <w:r>
+        <w:rPr>
+          <w:lang w:val="en-GB"/>
+        </w:rPr>
+        <w:t xml:space="preserve">to </w:t>
+      </w:r>
+      <w:r>
+        <w:rPr>
+          <w:rStyle w:val="CodeZchn"/>
+          <w:lang w:eastAsia="de-AT"/>
+        </w:rPr>
+        <w:t>device_csr_colindices</w:t>
+      </w:r>
+      <w:r>
+        <w:rPr>
+          <w:rStyle w:val="CodeZchn"/>
+          <w:lang w:eastAsia="de-AT"/>
+        </w:rPr>
+        <w:t xml:space="preserve"> </w:t>
+      </w:r>
+      <w:r>
+        <w:rPr>
+          <w:lang w:val="en-GB"/>
+        </w:rPr>
+        <w:t>and</w:t>
+      </w:r>
+      <w:r>
+        <w:rPr>
+          <w:rStyle w:val="CodeZchn"/>
+          <w:lang w:eastAsia="de-AT"/>
+        </w:rPr>
+        <w:t xml:space="preserve"> </w:t>
+      </w:r>
+      <m:oMath>
+        <m:r>
+          <w:rPr>
+            <w:rFonts w:ascii="Cambria Math" w:hAnsi="Cambria Math"/>
+            <w:lang w:val="en-GB"/>
+          </w:rPr>
+          <m:t>-1</m:t>
+        </m:r>
+      </m:oMath>
+      <w:r>
+        <w:rPr>
+          <w:rStyle w:val="CodeZchn"/>
+          <w:lang w:eastAsia="de-AT"/>
+        </w:rPr>
+        <w:t xml:space="preserve"> to </w:t>
+      </w:r>
+      <w:r>
+        <w:rPr>
+          <w:rStyle w:val="CodeZchn"/>
+          <w:lang w:eastAsia="de-AT"/>
+        </w:rPr>
+        <w:t>device_csr_values</w:t>
+      </w:r>
+      <w:r>
+        <w:rPr>
+          <w:lang w:val="en-GB"/>
+        </w:rPr>
+        <w:t xml:space="preserve">. </w:t>
+      </w:r>
+    </w:p>
+    <w:p>
+      <w:pPr>
+        <w:pStyle w:val="ListParagraph"/>
+        <w:numPr>
+          <w:ilvl w:val="0"/>
+          <w:numId w:val="42"/>
+        </w:numPr>
+        <w:rPr>
+          <w:lang w:val="en-GB"/>
+        </w:rPr>
+      </w:pPr>
+      <w:r>
+        <w:rPr>
+          <w:lang w:val="en-GB"/>
+        </w:rPr>
+        <w:t xml:space="preserve">if point </w:t>
+      </w:r>
+      <m:oMath>
+        <m:r>
+          <w:rPr>
+            <w:rFonts w:ascii="Cambria Math" w:hAnsi="Cambria Math"/>
+            <w:lang w:val="en-GB"/>
+          </w:rPr>
+          <m:t>(i,j)</m:t>
+        </m:r>
+      </m:oMath>
+      <w:r>
+        <w:rPr>
+          <w:lang w:val="en-GB"/>
+        </w:rPr>
+        <w:t xml:space="preserve"> is </w:t>
+      </w:r>
+      <w:r>
+        <w:rPr>
+          <w:lang w:val="en-GB"/>
+        </w:rPr>
+        <w:t xml:space="preserve">not on the </w:t>
+      </w:r>
+      <w:r>
+        <w:rPr>
+          <w:lang w:val="en-GB"/>
+        </w:rPr>
+        <w:t xml:space="preserve">west border </w:t>
+      </w:r>
+      <w:r>
+        <w:rPr>
+          <w:lang w:val="en-GB"/>
+        </w:rPr>
+        <w:t xml:space="preserve">side, account for a </w:t>
+      </w:r>
+      <w:r>
+        <w:rPr>
+          <w:lang w:val="en-GB"/>
+        </w:rPr>
+        <w:t xml:space="preserve">western </w:t>
+      </w:r>
+      <w:r>
+        <w:rPr>
+          <w:lang w:val="en-GB"/>
+        </w:rPr>
+        <w:t xml:space="preserve">neighbour: </w:t>
+      </w:r>
+      <w:r>
+        <w:rPr>
+          <w:lang w:val="en-GB"/>
+        </w:rPr>
+        <w:br/>
+      </w:r>
+      <w:r>
+        <w:rPr>
+          <w:lang w:val="en-GB"/>
+        </w:rPr>
+        <w:t xml:space="preserve">add </w:t>
+      </w:r>
+      <m:oMath>
+        <m:r>
+          <w:rPr>
+            <w:rFonts w:ascii="Cambria Math" w:hAnsi="Cambria Math"/>
+            <w:lang w:val="en-GB"/>
+          </w:rPr>
+          <m:t>r</m:t>
+        </m:r>
+        <m:r>
+          <w:rPr>
+            <w:rFonts w:ascii="Cambria Math" w:hAnsi="Cambria Math"/>
+            <w:lang w:val="en-GB"/>
+          </w:rPr>
+          <m:t>-</m:t>
+        </m:r>
+        <m:r>
+          <w:rPr>
+            <w:rFonts w:ascii="Cambria Math" w:hAnsi="Cambria Math"/>
+            <w:lang w:val="en-GB"/>
+          </w:rPr>
+          <m:t>1</m:t>
+        </m:r>
+      </m:oMath>
+      <w:r>
+        <w:rPr>
+          <w:lang w:val="en-GB"/>
+        </w:rPr>
+        <w:t xml:space="preserve"> a </w:t>
+      </w:r>
+      <w:r>
+        <w:rPr>
+          <w:lang w:val="en-GB"/>
+        </w:rPr>
+        <w:t xml:space="preserve">to </w:t>
+      </w:r>
+      <w:r>
+        <w:rPr>
+          <w:rStyle w:val="CodeZchn"/>
+          <w:lang w:eastAsia="de-AT"/>
+        </w:rPr>
+        <w:t>device_csr_colindices</w:t>
+      </w:r>
+      <w:r>
+        <w:rPr>
+          <w:rStyle w:val="CodeZchn"/>
+          <w:lang w:eastAsia="de-AT"/>
+        </w:rPr>
+        <w:t xml:space="preserve"> </w:t>
+      </w:r>
+      <w:r>
+        <w:rPr>
+          <w:lang w:val="en-GB"/>
+        </w:rPr>
+        <w:t>and</w:t>
+      </w:r>
+      <w:r>
+        <w:rPr>
+          <w:rStyle w:val="CodeZchn"/>
+          <w:lang w:eastAsia="de-AT"/>
+        </w:rPr>
+        <w:t xml:space="preserve"> </w:t>
+      </w:r>
+      <m:oMath>
+        <m:r>
+          <w:rPr>
+            <w:rFonts w:ascii="Cambria Math" w:hAnsi="Cambria Math"/>
+            <w:lang w:val="en-GB"/>
+          </w:rPr>
+          <m:t>-1</m:t>
+        </m:r>
+      </m:oMath>
+      <w:r>
+        <w:rPr>
+          <w:rStyle w:val="CodeZchn"/>
+          <w:lang w:eastAsia="de-AT"/>
+        </w:rPr>
+        <w:t xml:space="preserve"> to </w:t>
+      </w:r>
+      <w:r>
+        <w:rPr>
+          <w:rStyle w:val="CodeZchn"/>
+          <w:lang w:eastAsia="de-AT"/>
+        </w:rPr>
+        <w:t>device_csr_values</w:t>
+      </w:r>
+      <w:r>
+        <w:rPr>
+          <w:lang w:val="en-GB"/>
+        </w:rPr>
+        <w:t xml:space="preserve">. </w:t>
+      </w:r>
+    </w:p>
+    <w:p>
+      <w:pPr>
+        <w:pStyle w:val="ListParagraph"/>
+        <w:numPr>
+          <w:ilvl w:val="0"/>
+          <w:numId w:val="42"/>
+        </w:numPr>
+        <w:rPr>
+          <w:lang w:val="en-GB"/>
+        </w:rPr>
+      </w:pPr>
+      <w:r>
+        <w:rPr>
+          <w:lang w:val="en-GB"/>
+        </w:rPr>
+        <w:t>all points need to take themselves into account:</w:t>
+      </w:r>
+      <w:r>
+        <w:rPr>
+          <w:lang w:val="en-GB"/>
+        </w:rPr>
+        <w:t xml:space="preserve"> </w:t>
+      </w:r>
+      <w:r>
+        <w:rPr>
+          <w:lang w:val="en-GB"/>
+        </w:rPr>
+        <w:br/>
+        <w:t xml:space="preserve">add </w:t>
+      </w:r>
+      <m:oMath>
+        <m:r>
+          <w:rPr>
+            <w:rFonts w:ascii="Cambria Math" w:hAnsi="Cambria Math"/>
+            <w:lang w:val="en-GB"/>
+          </w:rPr>
+          <m:t>r</m:t>
+        </m:r>
+      </m:oMath>
+      <w:r>
+        <w:rPr>
+          <w:lang w:val="en-GB"/>
+        </w:rPr>
+        <w:t xml:space="preserve"> a </w:t>
+      </w:r>
+      <w:r>
+        <w:rPr>
+          <w:lang w:val="en-GB"/>
+        </w:rPr>
+        <w:t xml:space="preserve">to </w:t>
+      </w:r>
+      <w:r>
+        <w:rPr>
+          <w:rStyle w:val="CodeZchn"/>
+          <w:lang w:eastAsia="de-AT"/>
+        </w:rPr>
+        <w:t>device_csr_colindices</w:t>
+      </w:r>
+      <w:r>
+        <w:rPr>
+          <w:rStyle w:val="CodeZchn"/>
+          <w:lang w:eastAsia="de-AT"/>
+        </w:rPr>
+        <w:t xml:space="preserve"> </w:t>
+      </w:r>
+      <w:r>
+        <w:rPr>
+          <w:lang w:val="en-GB"/>
+        </w:rPr>
+        <w:t>and</w:t>
+      </w:r>
+      <w:r>
+        <w:rPr>
+          <w:rStyle w:val="CodeZchn"/>
+          <w:lang w:eastAsia="de-AT"/>
+        </w:rPr>
+        <w:t xml:space="preserve"> </w:t>
+      </w:r>
+      <m:oMath>
+        <m:r>
+          <w:rPr>
+            <w:rFonts w:ascii="Cambria Math" w:hAnsi="Cambria Math"/>
+            <w:lang w:val="en-GB"/>
+          </w:rPr>
+          <m:t>4</m:t>
+        </m:r>
+      </m:oMath>
+      <w:r>
+        <w:rPr>
+          <w:rStyle w:val="CodeZchn"/>
+          <w:lang w:eastAsia="de-AT"/>
+        </w:rPr>
+        <w:t xml:space="preserve"> to </w:t>
+      </w:r>
+      <w:r>
+        <w:rPr>
+          <w:rStyle w:val="CodeZchn"/>
+          <w:lang w:eastAsia="de-AT"/>
+        </w:rPr>
+        <w:t>device_csr_values</w:t>
+      </w:r>
+      <w:r>
+        <w:rPr>
+          <w:lang w:val="en-GB"/>
+        </w:rPr>
+        <w:t xml:space="preserve">. </w:t>
+      </w:r>
+    </w:p>
+    <w:p>
+      <w:pPr>
+        <w:pStyle w:val="ListParagraph"/>
+        <w:numPr>
+          <w:ilvl w:val="0"/>
+          <w:numId w:val="42"/>
+        </w:numPr>
+        <w:rPr>
+          <w:lang w:val="en-GB"/>
+        </w:rPr>
+      </w:pPr>
+      <w:r>
+        <w:rPr>
+          <w:lang w:val="en-GB"/>
+        </w:rPr>
+        <w:t xml:space="preserve">if point </w:t>
+      </w:r>
+      <m:oMath>
+        <m:r>
+          <w:rPr>
+            <w:rFonts w:ascii="Cambria Math" w:hAnsi="Cambria Math"/>
+            <w:lang w:val="en-GB"/>
+          </w:rPr>
+          <m:t>(i,j)</m:t>
+        </m:r>
+      </m:oMath>
+      <w:r>
+        <w:rPr>
+          <w:lang w:val="en-GB"/>
+        </w:rPr>
+        <w:t xml:space="preserve"> is </w:t>
+      </w:r>
+      <w:r>
+        <w:rPr>
+          <w:lang w:val="en-GB"/>
+        </w:rPr>
+        <w:t xml:space="preserve">not on the </w:t>
+      </w:r>
+      <w:r>
+        <w:rPr>
+          <w:lang w:val="en-GB"/>
+        </w:rPr>
+        <w:t>east</w:t>
+      </w:r>
+      <w:r>
+        <w:rPr>
+          <w:lang w:val="en-GB"/>
+        </w:rPr>
+        <w:t xml:space="preserve"> border side, account for </w:t>
+      </w:r>
+      <w:r>
+        <w:rPr>
+          <w:lang w:val="en-GB"/>
+        </w:rPr>
+        <w:t xml:space="preserve">an eastern </w:t>
+      </w:r>
+      <w:r>
+        <w:rPr>
+          <w:lang w:val="en-GB"/>
+        </w:rPr>
+        <w:t xml:space="preserve">neighbour: </w:t>
+      </w:r>
+      <w:r>
+        <w:rPr>
+          <w:lang w:val="en-GB"/>
+        </w:rPr>
+        <w:br/>
+        <w:t xml:space="preserve">add </w:t>
+      </w:r>
+      <m:oMath>
+        <m:r>
+          <w:rPr>
+            <w:rFonts w:ascii="Cambria Math" w:hAnsi="Cambria Math"/>
+            <w:lang w:val="en-GB"/>
+          </w:rPr>
+          <m:t>r</m:t>
+        </m:r>
+        <m:r>
+          <w:rPr>
+            <w:rFonts w:ascii="Cambria Math" w:hAnsi="Cambria Math"/>
+            <w:lang w:val="en-GB"/>
+          </w:rPr>
+          <m:t>+</m:t>
+        </m:r>
+        <m:r>
+          <w:rPr>
+            <w:rFonts w:ascii="Cambria Math" w:hAnsi="Cambria Math"/>
+            <w:lang w:val="en-GB"/>
+          </w:rPr>
+          <m:t>1</m:t>
+        </m:r>
+      </m:oMath>
+      <w:r>
+        <w:rPr>
+          <w:lang w:val="en-GB"/>
+        </w:rPr>
+        <w:t xml:space="preserve"> a </w:t>
+      </w:r>
+      <w:r>
+        <w:rPr>
+          <w:lang w:val="en-GB"/>
+        </w:rPr>
+        <w:t xml:space="preserve">to </w:t>
+      </w:r>
+      <w:r>
+        <w:rPr>
+          <w:rStyle w:val="CodeZchn"/>
+          <w:lang w:eastAsia="de-AT"/>
+        </w:rPr>
+        <w:t>device_csr_colindices</w:t>
+      </w:r>
+      <w:r>
+        <w:rPr>
+          <w:rStyle w:val="CodeZchn"/>
+          <w:lang w:eastAsia="de-AT"/>
+        </w:rPr>
+        <w:t xml:space="preserve"> </w:t>
+      </w:r>
+      <w:r>
+        <w:rPr>
+          <w:lang w:val="en-GB"/>
+        </w:rPr>
+        <w:t>and</w:t>
+      </w:r>
+      <w:r>
+        <w:rPr>
+          <w:rStyle w:val="CodeZchn"/>
+          <w:lang w:eastAsia="de-AT"/>
+        </w:rPr>
+        <w:t xml:space="preserve"> </w:t>
+      </w:r>
+      <m:oMath>
+        <m:r>
+          <w:rPr>
+            <w:rFonts w:ascii="Cambria Math" w:hAnsi="Cambria Math"/>
+            <w:lang w:val="en-GB"/>
+          </w:rPr>
+          <m:t>-1</m:t>
+        </m:r>
+      </m:oMath>
+      <w:r>
+        <w:rPr>
+          <w:rStyle w:val="CodeZchn"/>
+          <w:lang w:eastAsia="de-AT"/>
+        </w:rPr>
+        <w:t xml:space="preserve"> to </w:t>
+      </w:r>
+      <w:r>
+        <w:rPr>
+          <w:rStyle w:val="CodeZchn"/>
+          <w:lang w:eastAsia="de-AT"/>
+        </w:rPr>
+        <w:t>device_csr_values</w:t>
+      </w:r>
+      <w:r>
+        <w:rPr>
+          <w:lang w:val="en-GB"/>
+        </w:rPr>
+        <w:t xml:space="preserve">. </w:t>
+      </w:r>
+    </w:p>
+    <w:p>
+      <w:pPr>
+        <w:pStyle w:val="ListParagraph"/>
+        <w:numPr>
+          <w:ilvl w:val="0"/>
+          <w:numId w:val="42"/>
+        </w:numPr>
+        <w:rPr>
+          <w:lang w:val="en-GB"/>
+        </w:rPr>
+      </w:pPr>
+      <w:r>
+        <w:rPr>
+          <w:lang w:val="en-GB"/>
+        </w:rPr>
+        <w:t xml:space="preserve">if point </w:t>
+      </w:r>
+      <m:oMath>
+        <m:r>
+          <w:rPr>
+            <w:rFonts w:ascii="Cambria Math" w:hAnsi="Cambria Math"/>
+            <w:lang w:val="en-GB"/>
+          </w:rPr>
+          <m:t>(i,j)</m:t>
+        </m:r>
+      </m:oMath>
+      <w:r>
+        <w:rPr>
+          <w:lang w:val="en-GB"/>
+        </w:rPr>
+        <w:t xml:space="preserve"> is </w:t>
+      </w:r>
+      <w:r>
+        <w:rPr>
+          <w:lang w:val="en-GB"/>
+        </w:rPr>
+        <w:t xml:space="preserve">not on the </w:t>
+      </w:r>
+      <w:r>
+        <w:rPr>
+          <w:lang w:val="en-GB"/>
+        </w:rPr>
+        <w:t>northern</w:t>
+      </w:r>
+      <w:r>
+        <w:rPr>
+          <w:lang w:val="en-GB"/>
+        </w:rPr>
+        <w:t xml:space="preserve"> border side, account for a </w:t>
+      </w:r>
+      <w:r>
+        <w:rPr>
+          <w:lang w:val="en-GB"/>
+        </w:rPr>
+        <w:t xml:space="preserve">northern </w:t>
+      </w:r>
+      <w:r>
+        <w:rPr>
+          <w:lang w:val="en-GB"/>
+        </w:rPr>
+        <w:t xml:space="preserve">neighbour: </w:t>
+      </w:r>
+      <w:r>
+        <w:rPr>
+          <w:lang w:val="en-GB"/>
+        </w:rPr>
+        <w:br/>
+        <w:t xml:space="preserve">add </w:t>
+      </w:r>
+      <m:oMath>
+        <m:r>
+          <w:rPr>
+            <w:rFonts w:ascii="Cambria Math" w:hAnsi="Cambria Math"/>
+            <w:lang w:val="en-GB"/>
+          </w:rPr>
+          <m:t xml:space="preserve">r+M </m:t>
+        </m:r>
+      </m:oMath>
+      <w:r>
+        <w:rPr>
+          <w:lang w:val="en-GB"/>
+        </w:rPr>
+        <w:t xml:space="preserve">a </w:t>
+      </w:r>
+      <w:r>
+        <w:rPr>
+          <w:lang w:val="en-GB"/>
+        </w:rPr>
+        <w:t xml:space="preserve">to </w:t>
+      </w:r>
+      <w:r>
+        <w:rPr>
+          <w:rStyle w:val="CodeZchn"/>
+          <w:lang w:eastAsia="de-AT"/>
+        </w:rPr>
+        <w:t>device_csr_colindices</w:t>
+      </w:r>
+      <w:r>
+        <w:rPr>
+          <w:rStyle w:val="CodeZchn"/>
+          <w:lang w:eastAsia="de-AT"/>
+        </w:rPr>
+        <w:t xml:space="preserve"> </w:t>
+      </w:r>
+      <w:r>
+        <w:rPr>
+          <w:lang w:val="en-GB"/>
+        </w:rPr>
+        <w:t>and</w:t>
+      </w:r>
+      <w:r>
+        <w:rPr>
+          <w:rStyle w:val="CodeZchn"/>
+          <w:lang w:eastAsia="de-AT"/>
+        </w:rPr>
+        <w:t xml:space="preserve"> </w:t>
+      </w:r>
+      <m:oMath>
+        <m:r>
+          <w:rPr>
+            <w:rFonts w:ascii="Cambria Math" w:hAnsi="Cambria Math"/>
+            <w:lang w:val="en-GB"/>
+          </w:rPr>
+          <m:t>-1</m:t>
+        </m:r>
+      </m:oMath>
+      <w:r>
+        <w:rPr>
+          <w:rStyle w:val="CodeZchn"/>
+          <w:lang w:eastAsia="de-AT"/>
+        </w:rPr>
+        <w:t xml:space="preserve"> to </w:t>
+      </w:r>
+      <w:r>
+        <w:rPr>
+          <w:rStyle w:val="CodeZchn"/>
+          <w:lang w:eastAsia="de-AT"/>
+        </w:rPr>
+        <w:t>device_csr_values</w:t>
+      </w:r>
+      <w:r>
+        <w:rPr>
+          <w:lang w:val="en-GB"/>
+        </w:rPr>
+        <w:t xml:space="preserve">. </w:t>
+      </w:r>
+    </w:p>
+    <w:p>
+      <w:pPr>
+        <w:pStyle w:val="Heading2"/>
+        <w:rPr>
+          <w:lang w:val="en-GB"/>
+        </w:rPr>
+      </w:pPr>
+      <w:r>
+        <w:rPr>
+          <w:lang w:val="en-GB"/>
+        </w:rPr>
+        <w:t xml:space="preserve">Conjugate Gradients and </w:t>
+      </w:r>
+      <w:r>
+        <w:rPr>
+          <w:lang w:val="en-GB"/>
+        </w:rPr>
+        <w:t>Performance Analysis</w:t>
+      </w:r>
+    </w:p>
+    <w:p>
+      <w:pPr>
+        <w:rPr>
+          <w:lang w:val="en-GB" w:eastAsia="de-AT"/>
+        </w:rPr>
+      </w:pPr>
+    </w:p>
+    <w:p>
+      <w:pPr>
+        <w:rPr>
+          <w:lang w:val="en-GB" w:eastAsia="de-AT"/>
+        </w:rPr>
+      </w:pPr>
+      <w:r>
+        <w:rPr>
+          <w:lang w:val="en-GB" w:eastAsia="de-AT"/>
+        </w:rPr>
+        <w:t xml:space="preserve">The </w:t>
+      </w:r>
+      <w:r>
+        <w:rPr>
+          <w:lang w:val="en-GB" w:eastAsia="de-AT"/>
+        </w:rPr>
+        <w:t xml:space="preserve">function </w:t>
+      </w:r>
+      <w:r>
+        <w:rPr>
+          <w:rStyle w:val="CodeZchn"/>
+          <w:lang w:eastAsia="de-AT"/>
+        </w:rPr>
+        <w:t>solve_system</w:t>
+      </w:r>
+      <w:r>
+        <w:rPr>
+          <w:rStyle w:val="CodeZchn"/>
+        </w:rPr>
+        <w:t>()</w:t>
+      </w:r>
+      <w:r>
+        <w:rPr>
+          <w:lang w:val="en-GB" w:eastAsia="de-AT"/>
+        </w:rPr>
+        <w:t xml:space="preserve"> from the previous exercise is adapted so that it </w:t>
+      </w:r>
+      <w:proofErr w:type="gramStart"/>
+      <w:r>
+        <w:rPr>
+          <w:lang w:val="en-GB" w:eastAsia="de-AT"/>
+        </w:rPr>
+        <w:t>is able to</w:t>
+      </w:r>
+      <w:proofErr w:type="gramEnd"/>
+      <w:r>
+        <w:rPr>
+          <w:lang w:val="en-GB" w:eastAsia="de-AT"/>
+        </w:rPr>
+        <w:t xml:space="preserve"> both benchmark the two ways of assembling the system matrix as well as running the CG solver. </w:t>
+      </w:r>
+    </w:p>
+    <w:p>
+      <w:pPr>
+        <w:rPr>
+          <w:lang w:val="en-GB" w:eastAsia="de-AT"/>
+        </w:rPr>
+      </w:pPr>
+      <w:r>
+        <w:rPr>
+          <w:lang w:val="en-GB" w:eastAsia="de-AT"/>
+        </w:rPr>
+        <w:t xml:space="preserve">The time measurement for the system assembling benchmark is done by using the </w:t>
+      </w:r>
+      <w:r>
+        <w:rPr>
+          <w:rStyle w:val="CodeZchn"/>
+        </w:rPr>
+        <w:t>execution_wrapper()</w:t>
+      </w:r>
+      <w:r>
+        <w:rPr>
+          <w:lang w:val="en-GB" w:eastAsia="de-AT"/>
+        </w:rPr>
+        <w:t xml:space="preserve"> function to get the median time of 7 repetitions. </w:t>
+      </w:r>
+    </w:p>
+    <w:p>
+      <w:pPr>
+        <w:rPr>
+          <w:lang w:val="en-GB" w:eastAsia="de-AT"/>
+        </w:rPr>
+      </w:pPr>
+      <w:r>
+        <w:rPr>
+          <w:lang w:val="en-GB" w:eastAsia="de-AT"/>
+        </w:rPr>
+        <w:t xml:space="preserve">The CG solver has its own time measurement, which is used to compare the </w:t>
+      </w:r>
+      <w:r>
+        <w:rPr>
+          <w:lang w:val="en-GB" w:eastAsia="de-AT"/>
+        </w:rPr>
+        <w:t xml:space="preserve">execution time for system assembly with the time for computation of a solution. This kind of time measurement does not rely on repeated execution and might be less accurate. It still serves the purpose, which is to assess, whether performing the system assembly on the GPU results in a noteworthy reduction in overall computation time. </w:t>
+      </w:r>
+    </w:p>
+    <w:p>
+      <w:pPr>
+        <w:rPr>
+          <w:lang w:val="en-GB" w:eastAsia="de-AT"/>
+        </w:rPr>
+      </w:pPr>
+      <w:r>
+        <w:rPr>
+          <w:lang w:val="en-GB" w:eastAsia="de-AT"/>
+        </w:rPr>
+        <w:t xml:space="preserve">For this benchmark, square shaped domains with side lengths of </w:t>
+      </w:r>
+      <w:r>
+        <w:rPr>
+          <w:lang w:val="en-GB" w:eastAsia="de-AT"/>
+        </w:rPr>
+        <w:t>30, 60, 120, 240, 480</w:t>
+      </w:r>
+      <w:r>
+        <w:rPr>
+          <w:lang w:val="en-GB" w:eastAsia="de-AT"/>
+        </w:rPr>
+        <w:t xml:space="preserve"> and</w:t>
+      </w:r>
+      <w:r>
+        <w:rPr>
+          <w:lang w:val="en-GB" w:eastAsia="de-AT"/>
+        </w:rPr>
+        <w:t xml:space="preserve"> 960</w:t>
+      </w:r>
+      <w:r>
+        <w:rPr>
+          <w:lang w:val="en-GB" w:eastAsia="de-AT"/>
+        </w:rPr>
+        <w:t xml:space="preserve"> have been used. </w:t>
+      </w:r>
+      <w:r>
+        <w:rPr>
+          <w:lang w:val="en-GB" w:eastAsia="de-AT"/>
+        </w:rPr>
+        <w:t xml:space="preserve">The result is shown in </w:t>
+      </w:r>
+      <w:r>
+        <w:rPr>
+          <w:lang w:val="en-GB" w:eastAsia="de-AT"/>
+        </w:rPr>
+        <w:fldChar w:fldCharType="begin"/>
+      </w:r>
+      <w:r>
+        <w:rPr>
+          <w:lang w:val="en-GB" w:eastAsia="de-AT"/>
+        </w:rPr>
+        <w:instrText xml:space="preserve"> REF _Ref89159732 \h </w:instrText>
+      </w:r>
+      <w:r>
+        <w:rPr>
+          <w:lang w:val="en-GB" w:eastAsia="de-AT"/>
+        </w:rPr>
+      </w:r>
+      <w:r>
+        <w:rPr>
+          <w:lang w:val="en-GB" w:eastAsia="de-AT"/>
+        </w:rPr>
+        <w:fldChar w:fldCharType="separate"/>
+      </w:r>
+      <w:r>
+        <w:rPr>
+          <w:lang w:val="en-GB"/>
+        </w:rPr>
+        <w:t xml:space="preserve">Figure </w:t>
+      </w:r>
+      <w:r>
+        <w:rPr>
+          <w:noProof/>
+          <w:lang w:val="en-GB"/>
+        </w:rPr>
+        <w:t>7</w:t>
+      </w:r>
+      <w:r>
+        <w:rPr>
+          <w:lang w:val="en-GB" w:eastAsia="de-AT"/>
+        </w:rPr>
+        <w:fldChar w:fldCharType="end"/>
+      </w:r>
+      <w:r>
+        <w:rPr>
+          <w:lang w:val="en-GB" w:eastAsia="de-AT"/>
+        </w:rPr>
+        <w:t>.</w:t>
+      </w:r>
+    </w:p>
+    <w:p>
+      <w:pPr>
+        <w:jc w:val="center"/>
+        <w:rPr>
+          <w:lang w:val="en-GB" w:eastAsia="de-AT"/>
+        </w:rPr>
+      </w:pPr>
+      <w:r>
+        <w:rPr>
+          <w:noProof/>
+        </w:rPr>
+        <w:lastRenderedPageBreak/>
+        <w:drawing>
+          <wp:inline distT="0" distB="0" distL="0" distR="0" wp14:anchorId="74C16C67" wp14:editId="78DFAF3B">
+            <wp:extent cx="4528800" cy="2671200"/>
+            <wp:effectExtent l="0" t="0" r="0" b="0"/>
+            <wp:docPr id="8" name="Picture 8" descr="Chart, line chart&#10;&#10;Description automatically generated"/>
+            <wp:cNvGraphicFramePr>
+              <a:graphicFrameLocks xmlns:a="http://schemas.openxmlformats.org/drawingml/2006/main" noChangeAspect="1"/>
+            </wp:cNvGraphicFramePr>
+            <a:graphic xmlns:a="http://schemas.openxmlformats.org/drawingml/2006/main">
+              <a:graphicData uri="http://schemas.openxmlformats.org/drawingml/2006/picture">
+                <pic:pic xmlns:pic="http://schemas.openxmlformats.org/drawingml/2006/picture">
+                  <pic:nvPicPr>
+                    <pic:cNvPr id="8" name="Picture 8" descr="Chart, line chart&#10;&#10;Description automatically generated"/>
+                    <pic:cNvPicPr/>
+                  </pic:nvPicPr>
+                  <pic:blipFill>
+                    <a:blip r:embed="rId15"/>
+                    <a:stretch>
+                      <a:fillRect/>
+                    </a:stretch>
+                  </pic:blipFill>
+                  <pic:spPr>
+                    <a:xfrm>
+                      <a:off x="0" y="0"/>
+                      <a:ext cx="4528800" cy="2671200"/>
+                    </a:xfrm>
+                    <a:prstGeom prst="rect">
+                      <a:avLst/>
+                    </a:prstGeom>
+                  </pic:spPr>
+                </pic:pic>
+              </a:graphicData>
+            </a:graphic>
+          </wp:inline>
+        </w:drawing>
+      </w:r>
+    </w:p>
+    <w:p>
+      <w:pPr>
+        <w:pStyle w:val="Caption"/>
+        <w:rPr>
+          <w:lang w:val="en-GB"/>
+        </w:rPr>
+      </w:pPr>
+      <w:bookmarkStart w:id="4" w:name="_Ref89159732"/>
+      <w:r>
+        <w:rPr>
+          <w:lang w:val="en-GB"/>
+        </w:rPr>
+        <w:t xml:space="preserve">Figure </w:t>
+      </w:r>
+      <w:r>
+        <w:fldChar w:fldCharType="begin"/>
+      </w:r>
+      <w:r>
+        <w:rPr>
+          <w:lang w:val="en-GB"/>
+        </w:rPr>
+        <w:instrText xml:space="preserve"> SEQ Figure \* ARABIC </w:instrText>
+      </w:r>
+      <w:r>
+        <w:fldChar w:fldCharType="separate"/>
+      </w:r>
+      <w:r>
+        <w:rPr>
+          <w:noProof/>
+          <w:lang w:val="en-GB"/>
+        </w:rPr>
+        <w:t>7</w:t>
+      </w:r>
+      <w:r>
+        <w:fldChar w:fldCharType="end"/>
+      </w:r>
+      <w:bookmarkEnd w:id="4"/>
+      <w:r>
+        <w:rPr>
+          <w:lang w:val="en-GB"/>
+        </w:rPr>
+        <w:t xml:space="preserve"> – </w:t>
+      </w:r>
+      <w:r>
+        <w:rPr>
+          <w:lang w:val="en-GB"/>
+        </w:rPr>
+        <w:t xml:space="preserve">performance </w:t>
+      </w:r>
+      <w:r>
+        <w:rPr>
+          <w:lang w:val="en-GB"/>
+        </w:rPr>
+        <w:t>analysis for system assembly and CG solver</w:t>
+      </w:r>
+    </w:p>
+    <w:p>
+      <w:pPr>
+        <w:rPr>
+          <w:lang w:val="en-GB" w:eastAsia="de-AT"/>
+        </w:rPr>
+      </w:pPr>
+      <w:r>
+        <w:rPr>
+          <w:lang w:val="en-GB" w:eastAsia="de-AT"/>
+        </w:rPr>
+        <w:t xml:space="preserve">It can be </w:t>
+      </w:r>
+      <w:proofErr w:type="gramStart"/>
+      <w:r>
+        <w:rPr>
+          <w:lang w:val="en-GB" w:eastAsia="de-AT"/>
+        </w:rPr>
+        <w:t>seen,</w:t>
+      </w:r>
+      <w:proofErr w:type="gramEnd"/>
+      <w:r>
+        <w:rPr>
+          <w:lang w:val="en-GB" w:eastAsia="de-AT"/>
+        </w:rPr>
+        <w:t xml:space="preserve"> that the system assembly on the GPU is much faster than on the CPU. The speedup ranges from 20-fold for smaller systems to </w:t>
+      </w:r>
+      <w:r>
+        <w:rPr>
+          <w:lang w:val="en-GB" w:eastAsia="de-AT"/>
+        </w:rPr>
+        <w:t xml:space="preserve">over </w:t>
+      </w:r>
+      <w:r>
+        <w:rPr>
+          <w:lang w:val="en-GB" w:eastAsia="de-AT"/>
+        </w:rPr>
+        <w:t xml:space="preserve">200-fold for larger systems. It can also be </w:t>
+      </w:r>
+      <w:proofErr w:type="gramStart"/>
+      <w:r>
+        <w:rPr>
+          <w:lang w:val="en-GB" w:eastAsia="de-AT"/>
+        </w:rPr>
+        <w:t>seen,</w:t>
+      </w:r>
+      <w:proofErr w:type="gramEnd"/>
+      <w:r>
+        <w:rPr>
+          <w:lang w:val="en-GB" w:eastAsia="de-AT"/>
+        </w:rPr>
+        <w:t xml:space="preserve"> that the assembly of the system can take a significant portion of the overall computation time. For larger systems</w:t>
+      </w:r>
+      <w:r>
+        <w:rPr>
+          <w:lang w:val="en-GB" w:eastAsia="de-AT"/>
+        </w:rPr>
+        <w:t>,</w:t>
+      </w:r>
+      <w:r>
+        <w:rPr>
+          <w:lang w:val="en-GB" w:eastAsia="de-AT"/>
+        </w:rPr>
+        <w:t xml:space="preserve"> the system assembly on the CPU takes longer than the CG solution. Therefore</w:t>
+      </w:r>
+      <w:r>
+        <w:rPr>
+          <w:lang w:val="en-GB" w:eastAsia="de-AT"/>
+        </w:rPr>
+        <w:t>,</w:t>
+      </w:r>
+      <w:r>
+        <w:rPr>
+          <w:lang w:val="en-GB" w:eastAsia="de-AT"/>
+        </w:rPr>
+        <w:t xml:space="preserve"> it can be concluded, that unless the </w:t>
+      </w:r>
+      <w:r>
+        <w:rPr>
+          <w:lang w:val="en-GB" w:eastAsia="de-AT"/>
+        </w:rPr>
+        <w:t>same CSR matrix is used for many runs of the CG solver, the performance improvement gained by assembling the matrix on the GPU makes a very significant difference.</w:t>
+      </w:r>
     </w:p>
     <w:sectPr>
-      <w:headerReference w:type="default" r:id="rId15"/>
-      <w:footerReference w:type="default" r:id="rId16"/>
+      <w:headerReference w:type="default" r:id="rId16"/>
+      <w:footerReference w:type="default" r:id="rId17"/>
       <w:pgSz w:w="11906" w:h="16838"/>
       <w:pgMar w:top="1417" w:right="1417" w:bottom="1134" w:left="1417" w:header="708" w:footer="708" w:gutter="0"/>
       <w:cols w:space="708"/>
@@ -2302,27 +4652,14 @@
     <w:r>
       <w:t xml:space="preserve"> / </w:t>
     </w:r>
-    <w:r>
-      <w:fldChar w:fldCharType="begin"/>
-    </w:r>
-    <w:r>
-      <w:instrText xml:space="preserve"> NUMPAGES   \* MERGEFORMAT </w:instrText>
-    </w:r>
-    <w:r>
-      <w:fldChar w:fldCharType="separate"/>
-    </w:r>
-    <w:r>
-      <w:rPr>
-        <w:noProof/>
-      </w:rPr>
-      <w:t>2</w:t>
-    </w:r>
-    <w:r>
-      <w:rPr>
-        <w:noProof/>
-      </w:rPr>
-      <w:fldChar w:fldCharType="end"/>
-    </w:r>
+    <w:fldSimple w:instr=" NUMPAGES   \* MERGEFORMAT ">
+      <w:r>
+        <w:rPr>
+          <w:noProof/>
+        </w:rPr>
+        <w:t>2</w:t>
+      </w:r>
+    </w:fldSimple>
   </w:p>
   <w:p>
     <w:pPr>
@@ -6454,6 +8791,232 @@
     </w:lvl>
   </w:abstractNum>
   <w:abstractNum w:abstractNumId="37" w15:restartNumberingAfterBreak="0">
+    <w:nsid w:val="7A1377E2"/>
+    <w:multiLevelType w:val="hybridMultilevel"/>
+    <w:tmpl w:val="F96EBE4A"/>
+    <w:lvl w:ilvl="0" w:tplc="08090001">
+      <w:start w:val="1"/>
+      <w:numFmt w:val="bullet"/>
+      <w:lvlText w:val=""/>
+      <w:lvlJc w:val="left"/>
+      <w:pPr>
+        <w:ind w:left="720" w:hanging="360"/>
+      </w:pPr>
+      <w:rPr>
+        <w:rFonts w:ascii="Symbol" w:hAnsi="Symbol" w:hint="default"/>
+      </w:rPr>
+    </w:lvl>
+    <w:lvl w:ilvl="1" w:tplc="08090003" w:tentative="1">
+      <w:start w:val="1"/>
+      <w:numFmt w:val="bullet"/>
+      <w:lvlText w:val="o"/>
+      <w:lvlJc w:val="left"/>
+      <w:pPr>
+        <w:ind w:left="1440" w:hanging="360"/>
+      </w:pPr>
+      <w:rPr>
+        <w:rFonts w:ascii="Courier New" w:hAnsi="Courier New" w:cs="Courier New" w:hint="default"/>
+      </w:rPr>
+    </w:lvl>
+    <w:lvl w:ilvl="2" w:tplc="08090005" w:tentative="1">
+      <w:start w:val="1"/>
+      <w:numFmt w:val="bullet"/>
+      <w:lvlText w:val=""/>
+      <w:lvlJc w:val="left"/>
+      <w:pPr>
+        <w:ind w:left="2160" w:hanging="360"/>
+      </w:pPr>
+      <w:rPr>
+        <w:rFonts w:ascii="Wingdings" w:hAnsi="Wingdings" w:hint="default"/>
+      </w:rPr>
+    </w:lvl>
+    <w:lvl w:ilvl="3" w:tplc="08090001" w:tentative="1">
+      <w:start w:val="1"/>
+      <w:numFmt w:val="bullet"/>
+      <w:lvlText w:val=""/>
+      <w:lvlJc w:val="left"/>
+      <w:pPr>
+        <w:ind w:left="2880" w:hanging="360"/>
+      </w:pPr>
+      <w:rPr>
+        <w:rFonts w:ascii="Symbol" w:hAnsi="Symbol" w:hint="default"/>
+      </w:rPr>
+    </w:lvl>
+    <w:lvl w:ilvl="4" w:tplc="08090003" w:tentative="1">
+      <w:start w:val="1"/>
+      <w:numFmt w:val="bullet"/>
+      <w:lvlText w:val="o"/>
+      <w:lvlJc w:val="left"/>
+      <w:pPr>
+        <w:ind w:left="3600" w:hanging="360"/>
+      </w:pPr>
+      <w:rPr>
+        <w:rFonts w:ascii="Courier New" w:hAnsi="Courier New" w:cs="Courier New" w:hint="default"/>
+      </w:rPr>
+    </w:lvl>
+    <w:lvl w:ilvl="5" w:tplc="08090005" w:tentative="1">
+      <w:start w:val="1"/>
+      <w:numFmt w:val="bullet"/>
+      <w:lvlText w:val=""/>
+      <w:lvlJc w:val="left"/>
+      <w:pPr>
+        <w:ind w:left="4320" w:hanging="360"/>
+      </w:pPr>
+      <w:rPr>
+        <w:rFonts w:ascii="Wingdings" w:hAnsi="Wingdings" w:hint="default"/>
+      </w:rPr>
+    </w:lvl>
+    <w:lvl w:ilvl="6" w:tplc="08090001" w:tentative="1">
+      <w:start w:val="1"/>
+      <w:numFmt w:val="bullet"/>
+      <w:lvlText w:val=""/>
+      <w:lvlJc w:val="left"/>
+      <w:pPr>
+        <w:ind w:left="5040" w:hanging="360"/>
+      </w:pPr>
+      <w:rPr>
+        <w:rFonts w:ascii="Symbol" w:hAnsi="Symbol" w:hint="default"/>
+      </w:rPr>
+    </w:lvl>
+    <w:lvl w:ilvl="7" w:tplc="08090003" w:tentative="1">
+      <w:start w:val="1"/>
+      <w:numFmt w:val="bullet"/>
+      <w:lvlText w:val="o"/>
+      <w:lvlJc w:val="left"/>
+      <w:pPr>
+        <w:ind w:left="5760" w:hanging="360"/>
+      </w:pPr>
+      <w:rPr>
+        <w:rFonts w:ascii="Courier New" w:hAnsi="Courier New" w:cs="Courier New" w:hint="default"/>
+      </w:rPr>
+    </w:lvl>
+    <w:lvl w:ilvl="8" w:tplc="08090005" w:tentative="1">
+      <w:start w:val="1"/>
+      <w:numFmt w:val="bullet"/>
+      <w:lvlText w:val=""/>
+      <w:lvlJc w:val="left"/>
+      <w:pPr>
+        <w:ind w:left="6480" w:hanging="360"/>
+      </w:pPr>
+      <w:rPr>
+        <w:rFonts w:ascii="Wingdings" w:hAnsi="Wingdings" w:hint="default"/>
+      </w:rPr>
+    </w:lvl>
+  </w:abstractNum>
+  <w:abstractNum w:abstractNumId="38" w15:restartNumberingAfterBreak="0">
+    <w:nsid w:val="7D6C790A"/>
+    <w:multiLevelType w:val="hybridMultilevel"/>
+    <w:tmpl w:val="6B1EB572"/>
+    <w:lvl w:ilvl="0" w:tplc="08090001">
+      <w:start w:val="1"/>
+      <w:numFmt w:val="bullet"/>
+      <w:lvlText w:val=""/>
+      <w:lvlJc w:val="left"/>
+      <w:pPr>
+        <w:ind w:left="720" w:hanging="360"/>
+      </w:pPr>
+      <w:rPr>
+        <w:rFonts w:ascii="Symbol" w:hAnsi="Symbol" w:hint="default"/>
+      </w:rPr>
+    </w:lvl>
+    <w:lvl w:ilvl="1" w:tplc="08090003" w:tentative="1">
+      <w:start w:val="1"/>
+      <w:numFmt w:val="bullet"/>
+      <w:lvlText w:val="o"/>
+      <w:lvlJc w:val="left"/>
+      <w:pPr>
+        <w:ind w:left="1440" w:hanging="360"/>
+      </w:pPr>
+      <w:rPr>
+        <w:rFonts w:ascii="Courier New" w:hAnsi="Courier New" w:cs="Courier New" w:hint="default"/>
+      </w:rPr>
+    </w:lvl>
+    <w:lvl w:ilvl="2" w:tplc="08090005" w:tentative="1">
+      <w:start w:val="1"/>
+      <w:numFmt w:val="bullet"/>
+      <w:lvlText w:val=""/>
+      <w:lvlJc w:val="left"/>
+      <w:pPr>
+        <w:ind w:left="2160" w:hanging="360"/>
+      </w:pPr>
+      <w:rPr>
+        <w:rFonts w:ascii="Wingdings" w:hAnsi="Wingdings" w:hint="default"/>
+      </w:rPr>
+    </w:lvl>
+    <w:lvl w:ilvl="3" w:tplc="08090001" w:tentative="1">
+      <w:start w:val="1"/>
+      <w:numFmt w:val="bullet"/>
+      <w:lvlText w:val=""/>
+      <w:lvlJc w:val="left"/>
+      <w:pPr>
+        <w:ind w:left="2880" w:hanging="360"/>
+      </w:pPr>
+      <w:rPr>
+        <w:rFonts w:ascii="Symbol" w:hAnsi="Symbol" w:hint="default"/>
+      </w:rPr>
+    </w:lvl>
+    <w:lvl w:ilvl="4" w:tplc="08090003" w:tentative="1">
+      <w:start w:val="1"/>
+      <w:numFmt w:val="bullet"/>
+      <w:lvlText w:val="o"/>
+      <w:lvlJc w:val="left"/>
+      <w:pPr>
+        <w:ind w:left="3600" w:hanging="360"/>
+      </w:pPr>
+      <w:rPr>
+        <w:rFonts w:ascii="Courier New" w:hAnsi="Courier New" w:cs="Courier New" w:hint="default"/>
+      </w:rPr>
+    </w:lvl>
+    <w:lvl w:ilvl="5" w:tplc="08090005" w:tentative="1">
+      <w:start w:val="1"/>
+      <w:numFmt w:val="bullet"/>
+      <w:lvlText w:val=""/>
+      <w:lvlJc w:val="left"/>
+      <w:pPr>
+        <w:ind w:left="4320" w:hanging="360"/>
+      </w:pPr>
+      <w:rPr>
+        <w:rFonts w:ascii="Wingdings" w:hAnsi="Wingdings" w:hint="default"/>
+      </w:rPr>
+    </w:lvl>
+    <w:lvl w:ilvl="6" w:tplc="08090001" w:tentative="1">
+      <w:start w:val="1"/>
+      <w:numFmt w:val="bullet"/>
+      <w:lvlText w:val=""/>
+      <w:lvlJc w:val="left"/>
+      <w:pPr>
+        <w:ind w:left="5040" w:hanging="360"/>
+      </w:pPr>
+      <w:rPr>
+        <w:rFonts w:ascii="Symbol" w:hAnsi="Symbol" w:hint="default"/>
+      </w:rPr>
+    </w:lvl>
+    <w:lvl w:ilvl="7" w:tplc="08090003" w:tentative="1">
+      <w:start w:val="1"/>
+      <w:numFmt w:val="bullet"/>
+      <w:lvlText w:val="o"/>
+      <w:lvlJc w:val="left"/>
+      <w:pPr>
+        <w:ind w:left="5760" w:hanging="360"/>
+      </w:pPr>
+      <w:rPr>
+        <w:rFonts w:ascii="Courier New" w:hAnsi="Courier New" w:cs="Courier New" w:hint="default"/>
+      </w:rPr>
+    </w:lvl>
+    <w:lvl w:ilvl="8" w:tplc="08090005" w:tentative="1">
+      <w:start w:val="1"/>
+      <w:numFmt w:val="bullet"/>
+      <w:lvlText w:val=""/>
+      <w:lvlJc w:val="left"/>
+      <w:pPr>
+        <w:ind w:left="6480" w:hanging="360"/>
+      </w:pPr>
+      <w:rPr>
+        <w:rFonts w:ascii="Wingdings" w:hAnsi="Wingdings" w:hint="default"/>
+      </w:rPr>
+    </w:lvl>
+  </w:abstractNum>
+  <w:abstractNum w:abstractNumId="39" w15:restartNumberingAfterBreak="0">
     <w:nsid w:val="7F732DE4"/>
     <w:multiLevelType w:val="hybridMultilevel"/>
     <w:tmpl w:val="778CBC80"/>
@@ -6612,7 +9175,7 @@
     <w:abstractNumId w:val="19"/>
   </w:num>
   <w:num w:numId="23">
-    <w:abstractNumId w:val="37"/>
+    <w:abstractNumId w:val="39"/>
   </w:num>
   <w:num w:numId="24">
     <w:abstractNumId w:val="36"/>
@@ -6667,6 +9230,12 @@
   </w:num>
   <w:num w:numId="41">
     <w:abstractNumId w:val="20"/>
+  </w:num>
+  <w:num w:numId="42">
+    <w:abstractNumId w:val="38"/>
+  </w:num>
+  <w:num w:numId="43">
+    <w:abstractNumId w:val="37"/>
   </w:num>
   <w:numIdMacAtCleanup w:val="6"/>
 </w:numbering>
@@ -7309,7 +9878,6 @@
   <w:style w:type="character" w:default="1" w:styleId="DefaultParagraphFont">
     <w:name w:val="Default Paragraph Font"/>
     <w:uiPriority w:val="1"/>
-    <w:semiHidden/>
     <w:unhideWhenUsed/>
   </w:style>
   <w:style w:type="table" w:default="1" w:styleId="TableNormal">

</xml_diff>